<commit_message>
List of processes and status updated
</commit_message>
<xml_diff>
--- a/docs/Procesos/AS-IS/Listado.docx
+++ b/docs/Procesos/AS-IS/Listado.docx
@@ -1,10 +1,10 @@
 
 <file path=word/document.xml><?xml version="1.0" encoding="utf-8"?>
-<w:document xmlns:wpc="http://schemas.microsoft.com/office/word/2010/wordprocessingCanvas" xmlns:cx="http://schemas.microsoft.com/office/drawing/2014/chartex" xmlns:cx1="http://schemas.microsoft.com/office/drawing/2015/9/8/chartex" xmlns:cx2="http://schemas.microsoft.com/office/drawing/2015/10/21/chartex" xmlns:cx3="http://schemas.microsoft.com/office/drawing/2016/5/9/chartex" xmlns:cx4="http://schemas.microsoft.com/office/drawing/2016/5/10/chartex" xmlns:cx5="http://schemas.microsoft.com/office/drawing/2016/5/11/chartex" xmlns:cx6="http://schemas.microsoft.com/office/drawing/2016/5/12/chartex" xmlns:cx7="http://schemas.microsoft.com/office/drawing/2016/5/13/chartex" xmlns:cx8="http://schemas.microsoft.com/office/drawing/2016/5/14/chartex" xmlns:mc="http://schemas.openxmlformats.org/markup-compatibility/2006" xmlns:aink="http://schemas.microsoft.com/office/drawing/2016/ink" xmlns:am3d="http://schemas.microsoft.com/office/drawing/2017/model3d" xmlns:o="urn:schemas-microsoft-com:office:office" xmlns:r="http://schemas.openxmlformats.org/officeDocument/2006/relationships" xmlns:m="http://schemas.openxmlformats.org/officeDocument/2006/math" xmlns:v="urn:schemas-microsoft-com:vml" xmlns:wp14="http://schemas.microsoft.com/office/word/2010/wordprocessingDrawing" xmlns:wp="http://schemas.openxmlformats.org/drawingml/2006/wordprocessingDrawing" xmlns:w10="urn:schemas-microsoft-com:office:word" xmlns:w="http://schemas.openxmlformats.org/wordprocessingml/2006/main" xmlns:w14="http://schemas.microsoft.com/office/word/2010/wordml" xmlns:w15="http://schemas.microsoft.com/office/word/2012/wordml" xmlns:w16cex="http://schemas.microsoft.com/office/word/2018/wordml/cex" xmlns:w16cid="http://schemas.microsoft.com/office/word/2016/wordml/cid" xmlns:w16="http://schemas.microsoft.com/office/word/2018/wordml" xmlns:w16sdtdh="http://schemas.microsoft.com/office/word/2020/wordml/sdtdatahash" xmlns:w16se="http://schemas.microsoft.com/office/word/2015/wordml/symex" xmlns:wpg="http://schemas.microsoft.com/office/word/2010/wordprocessingGroup" xmlns:wpi="http://schemas.microsoft.com/office/word/2010/wordprocessingInk" xmlns:wne="http://schemas.microsoft.com/office/word/2006/wordml" xmlns:wps="http://schemas.microsoft.com/office/word/2010/wordprocessingShape" mc:Ignorable="w14 w15 w16se w16cid w16 w16cex w16sdtdh wp14">
+<w:document xmlns:wpc="http://schemas.microsoft.com/office/word/2010/wordprocessingCanvas" xmlns:cx="http://schemas.microsoft.com/office/drawing/2014/chartex" xmlns:cx1="http://schemas.microsoft.com/office/drawing/2015/9/8/chartex" xmlns:cx2="http://schemas.microsoft.com/office/drawing/2015/10/21/chartex" xmlns:cx3="http://schemas.microsoft.com/office/drawing/2016/5/9/chartex" xmlns:cx4="http://schemas.microsoft.com/office/drawing/2016/5/10/chartex" xmlns:cx5="http://schemas.microsoft.com/office/drawing/2016/5/11/chartex" xmlns:cx6="http://schemas.microsoft.com/office/drawing/2016/5/12/chartex" xmlns:cx7="http://schemas.microsoft.com/office/drawing/2016/5/13/chartex" xmlns:cx8="http://schemas.microsoft.com/office/drawing/2016/5/14/chartex" xmlns:mc="http://schemas.openxmlformats.org/markup-compatibility/2006" xmlns:aink="http://schemas.microsoft.com/office/drawing/2016/ink" xmlns:am3d="http://schemas.microsoft.com/office/drawing/2017/model3d" xmlns:o="urn:schemas-microsoft-com:office:office" xmlns:oel="http://schemas.microsoft.com/office/2019/extlst" xmlns:r="http://schemas.openxmlformats.org/officeDocument/2006/relationships" xmlns:m="http://schemas.openxmlformats.org/officeDocument/2006/math" xmlns:v="urn:schemas-microsoft-com:vml" xmlns:wp14="http://schemas.microsoft.com/office/word/2010/wordprocessingDrawing" xmlns:wp="http://schemas.openxmlformats.org/drawingml/2006/wordprocessingDrawing" xmlns:w10="urn:schemas-microsoft-com:office:word" xmlns:w="http://schemas.openxmlformats.org/wordprocessingml/2006/main" xmlns:w14="http://schemas.microsoft.com/office/word/2010/wordml" xmlns:w15="http://schemas.microsoft.com/office/word/2012/wordml" xmlns:w16cex="http://schemas.microsoft.com/office/word/2018/wordml/cex" xmlns:w16cid="http://schemas.microsoft.com/office/word/2016/wordml/cid" xmlns:w16="http://schemas.microsoft.com/office/word/2018/wordml" xmlns:w16du="http://schemas.microsoft.com/office/word/2023/wordml/word16du" xmlns:w16sdtdh="http://schemas.microsoft.com/office/word/2020/wordml/sdtdatahash" xmlns:w16sdtfl="http://schemas.microsoft.com/office/word/2024/wordml/sdtformatlock" xmlns:w16se="http://schemas.microsoft.com/office/word/2015/wordml/symex" xmlns:wpg="http://schemas.microsoft.com/office/word/2010/wordprocessingGroup" xmlns:wpi="http://schemas.microsoft.com/office/word/2010/wordprocessingInk" xmlns:wne="http://schemas.microsoft.com/office/word/2006/wordml" xmlns:wps="http://schemas.microsoft.com/office/word/2010/wordprocessingShape" mc:Ignorable="w14 w15 w16se w16cid w16 w16cex w16sdtdh w16sdtfl w16du wp14">
   <w:body>
     <w:tbl>
       <w:tblPr>
-        <w:tblStyle w:val="Tablaconcuadrcula"/>
+        <w:tblStyle w:val="TableGrid"/>
         <w:tblW w:w="0" w:type="auto"/>
         <w:tblLook w:val="04A0" w:firstRow="1" w:lastRow="0" w:firstColumn="1" w:lastColumn="0" w:noHBand="0" w:noVBand="1"/>
       </w:tblPr>
@@ -44,6 +44,7 @@
         <w:tc>
           <w:tcPr>
             <w:tcW w:w="6237" w:type="dxa"/>
+            <w:vAlign w:val="center"/>
           </w:tcPr>
           <w:p>
             <w:pPr>
@@ -123,6 +124,7 @@
         <w:tc>
           <w:tcPr>
             <w:tcW w:w="6237" w:type="dxa"/>
+            <w:vAlign w:val="center"/>
           </w:tcPr>
           <w:p>
             <w:pPr>
@@ -198,6 +200,7 @@
         <w:tc>
           <w:tcPr>
             <w:tcW w:w="6237" w:type="dxa"/>
+            <w:vAlign w:val="center"/>
           </w:tcPr>
           <w:p>
             <w:pPr>
@@ -235,6 +238,14 @@
                 <w:szCs w:val="24"/>
               </w:rPr>
             </w:pPr>
+            <w:r>
+              <w:rPr>
+                <w:rFonts w:cstheme="minorHAnsi"/>
+                <w:sz w:val="24"/>
+                <w:szCs w:val="24"/>
+              </w:rPr>
+              <w:t>SI</w:t>
+            </w:r>
           </w:p>
         </w:tc>
       </w:tr>
@@ -265,63 +276,62 @@
         <w:tc>
           <w:tcPr>
             <w:tcW w:w="6237" w:type="dxa"/>
-          </w:tcPr>
-          <w:p>
-            <w:pPr>
-              <w:jc w:val="center"/>
-              <w:rPr>
-                <w:rFonts w:cstheme="minorHAnsi"/>
-                <w:color w:val="000000"/>
-                <w:sz w:val="24"/>
-                <w:szCs w:val="24"/>
-                <w:shd w:val="clear" w:color="auto" w:fill="FFFFFF"/>
-              </w:rPr>
-            </w:pPr>
-            <w:r>
-              <w:rPr>
-                <w:rFonts w:cstheme="minorHAnsi"/>
-                <w:color w:val="000000"/>
-                <w:sz w:val="24"/>
-                <w:szCs w:val="24"/>
-                <w:shd w:val="clear" w:color="auto" w:fill="FFFFFF"/>
-              </w:rPr>
-              <w:t xml:space="preserve">Cambios </w:t>
-            </w:r>
-            <w:r>
-              <w:rPr>
-                <w:rFonts w:cstheme="minorHAnsi"/>
-                <w:color w:val="000000"/>
-                <w:sz w:val="24"/>
-                <w:szCs w:val="24"/>
-                <w:shd w:val="clear" w:color="auto" w:fill="FFFFFF"/>
-              </w:rPr>
-              <w:t>de horario</w:t>
-            </w:r>
-            <w:r>
-              <w:rPr>
-                <w:rFonts w:cstheme="minorHAnsi"/>
-                <w:color w:val="000000"/>
-                <w:sz w:val="24"/>
-                <w:szCs w:val="24"/>
-                <w:shd w:val="clear" w:color="auto" w:fill="FFFFFF"/>
-              </w:rPr>
-              <w:t xml:space="preserve"> de módulos</w:t>
-            </w:r>
-          </w:p>
-        </w:tc>
-        <w:tc>
-          <w:tcPr>
-            <w:tcW w:w="1553" w:type="dxa"/>
-          </w:tcPr>
-          <w:p>
-            <w:pPr>
-              <w:jc w:val="center"/>
-              <w:rPr>
-                <w:rFonts w:cstheme="minorHAnsi"/>
-                <w:sz w:val="24"/>
-                <w:szCs w:val="24"/>
-              </w:rPr>
-            </w:pPr>
+            <w:vAlign w:val="center"/>
+          </w:tcPr>
+          <w:p>
+            <w:pPr>
+              <w:jc w:val="center"/>
+              <w:rPr>
+                <w:rFonts w:cstheme="minorHAnsi"/>
+                <w:color w:val="000000"/>
+                <w:sz w:val="24"/>
+                <w:szCs w:val="24"/>
+                <w:shd w:val="clear" w:color="auto" w:fill="FFFFFF"/>
+              </w:rPr>
+            </w:pPr>
+            <w:r>
+              <w:rPr>
+                <w:rFonts w:cstheme="minorHAnsi"/>
+                <w:color w:val="000000"/>
+                <w:sz w:val="24"/>
+                <w:szCs w:val="24"/>
+                <w:shd w:val="clear" w:color="auto" w:fill="FFFFFF"/>
+              </w:rPr>
+              <w:t xml:space="preserve">Solicitud Cambio de </w:t>
+            </w:r>
+            <w:r>
+              <w:rPr>
+                <w:rFonts w:cstheme="minorHAnsi"/>
+                <w:color w:val="000000"/>
+                <w:sz w:val="24"/>
+                <w:szCs w:val="24"/>
+                <w:shd w:val="clear" w:color="auto" w:fill="FFFFFF"/>
+              </w:rPr>
+              <w:t xml:space="preserve">horario </w:t>
+            </w:r>
+          </w:p>
+        </w:tc>
+        <w:tc>
+          <w:tcPr>
+            <w:tcW w:w="1553" w:type="dxa"/>
+          </w:tcPr>
+          <w:p>
+            <w:pPr>
+              <w:jc w:val="center"/>
+              <w:rPr>
+                <w:rFonts w:cstheme="minorHAnsi"/>
+                <w:sz w:val="24"/>
+                <w:szCs w:val="24"/>
+              </w:rPr>
+            </w:pPr>
+            <w:r>
+              <w:rPr>
+                <w:rFonts w:cstheme="minorHAnsi"/>
+                <w:sz w:val="24"/>
+                <w:szCs w:val="24"/>
+              </w:rPr>
+              <w:t>Pendiente casos</w:t>
+            </w:r>
           </w:p>
         </w:tc>
       </w:tr>
@@ -352,73 +362,123 @@
         <w:tc>
           <w:tcPr>
             <w:tcW w:w="6237" w:type="dxa"/>
-          </w:tcPr>
-          <w:p>
-            <w:pPr>
-              <w:jc w:val="center"/>
-              <w:rPr>
-                <w:rFonts w:cstheme="minorHAnsi"/>
-                <w:sz w:val="24"/>
-                <w:szCs w:val="24"/>
-              </w:rPr>
-            </w:pPr>
-            <w:r>
-              <w:rPr>
-                <w:rFonts w:cstheme="minorHAnsi"/>
-                <w:color w:val="000000"/>
-                <w:sz w:val="24"/>
-                <w:szCs w:val="24"/>
-                <w:shd w:val="clear" w:color="auto" w:fill="FFFFFF"/>
-              </w:rPr>
-              <w:t>C</w:t>
-            </w:r>
-            <w:r>
-              <w:rPr>
-                <w:rFonts w:cstheme="minorHAnsi"/>
-                <w:color w:val="000000"/>
-                <w:sz w:val="24"/>
-                <w:szCs w:val="24"/>
-                <w:shd w:val="clear" w:color="auto" w:fill="FFFFFF"/>
-              </w:rPr>
-              <w:t>ancelación de módulos</w:t>
-            </w:r>
-          </w:p>
-        </w:tc>
-        <w:tc>
-          <w:tcPr>
-            <w:tcW w:w="1553" w:type="dxa"/>
-          </w:tcPr>
-          <w:p>
-            <w:pPr>
-              <w:jc w:val="center"/>
-              <w:rPr>
-                <w:rFonts w:cstheme="minorHAnsi"/>
-                <w:sz w:val="24"/>
-                <w:szCs w:val="24"/>
-              </w:rPr>
-            </w:pPr>
-          </w:p>
-        </w:tc>
-      </w:tr>
-      <w:tr>
-        <w:tc>
-          <w:tcPr>
-            <w:tcW w:w="704" w:type="dxa"/>
-          </w:tcPr>
-          <w:p>
-            <w:pPr>
-              <w:jc w:val="center"/>
-              <w:rPr>
-                <w:rFonts w:cstheme="minorHAnsi"/>
-                <w:sz w:val="24"/>
-                <w:szCs w:val="24"/>
-              </w:rPr>
-            </w:pPr>
-          </w:p>
-        </w:tc>
-        <w:tc>
-          <w:tcPr>
-            <w:tcW w:w="6237" w:type="dxa"/>
+            <w:vAlign w:val="center"/>
+          </w:tcPr>
+          <w:p>
+            <w:pPr>
+              <w:jc w:val="center"/>
+              <w:rPr>
+                <w:rFonts w:cstheme="minorHAnsi"/>
+                <w:sz w:val="24"/>
+                <w:szCs w:val="24"/>
+              </w:rPr>
+            </w:pPr>
+            <w:r>
+              <w:rPr>
+                <w:rFonts w:cstheme="minorHAnsi"/>
+                <w:color w:val="000000"/>
+                <w:sz w:val="24"/>
+                <w:szCs w:val="24"/>
+                <w:shd w:val="clear" w:color="auto" w:fill="FFFFFF"/>
+              </w:rPr>
+              <w:t>Solicit</w:t>
+            </w:r>
+            <w:r>
+              <w:rPr>
+                <w:rFonts w:cstheme="minorHAnsi"/>
+                <w:color w:val="000000"/>
+                <w:sz w:val="24"/>
+                <w:szCs w:val="24"/>
+                <w:shd w:val="clear" w:color="auto" w:fill="FFFFFF"/>
+              </w:rPr>
+              <w:t>ud</w:t>
+            </w:r>
+            <w:r>
+              <w:rPr>
+                <w:rFonts w:cstheme="minorHAnsi"/>
+                <w:color w:val="000000"/>
+                <w:sz w:val="24"/>
+                <w:szCs w:val="24"/>
+                <w:shd w:val="clear" w:color="auto" w:fill="FFFFFF"/>
+              </w:rPr>
+              <w:t xml:space="preserve"> c</w:t>
+            </w:r>
+            <w:r>
+              <w:rPr>
+                <w:rFonts w:cstheme="minorHAnsi"/>
+                <w:color w:val="000000"/>
+                <w:sz w:val="24"/>
+                <w:szCs w:val="24"/>
+                <w:shd w:val="clear" w:color="auto" w:fill="FFFFFF"/>
+              </w:rPr>
+              <w:t>ancela</w:t>
+            </w:r>
+            <w:r>
+              <w:rPr>
+                <w:rFonts w:cstheme="minorHAnsi"/>
+                <w:color w:val="000000"/>
+                <w:sz w:val="24"/>
+                <w:szCs w:val="24"/>
+                <w:shd w:val="clear" w:color="auto" w:fill="FFFFFF"/>
+              </w:rPr>
+              <w:t xml:space="preserve">r un </w:t>
+            </w:r>
+            <w:r>
+              <w:rPr>
+                <w:rFonts w:cstheme="minorHAnsi"/>
+                <w:color w:val="000000"/>
+                <w:sz w:val="24"/>
+                <w:szCs w:val="24"/>
+                <w:shd w:val="clear" w:color="auto" w:fill="FFFFFF"/>
+              </w:rPr>
+              <w:t>módulo</w:t>
+            </w:r>
+          </w:p>
+        </w:tc>
+        <w:tc>
+          <w:tcPr>
+            <w:tcW w:w="1553" w:type="dxa"/>
+          </w:tcPr>
+          <w:p>
+            <w:pPr>
+              <w:jc w:val="center"/>
+              <w:rPr>
+                <w:rFonts w:cstheme="minorHAnsi"/>
+                <w:sz w:val="24"/>
+                <w:szCs w:val="24"/>
+              </w:rPr>
+            </w:pPr>
+            <w:r>
+              <w:rPr>
+                <w:rFonts w:cstheme="minorHAnsi"/>
+                <w:sz w:val="24"/>
+                <w:szCs w:val="24"/>
+              </w:rPr>
+              <w:t>SI</w:t>
+            </w:r>
+          </w:p>
+        </w:tc>
+      </w:tr>
+      <w:tr>
+        <w:tc>
+          <w:tcPr>
+            <w:tcW w:w="704" w:type="dxa"/>
+          </w:tcPr>
+          <w:p>
+            <w:pPr>
+              <w:jc w:val="center"/>
+              <w:rPr>
+                <w:rFonts w:cstheme="minorHAnsi"/>
+                <w:sz w:val="24"/>
+                <w:szCs w:val="24"/>
+              </w:rPr>
+            </w:pPr>
+          </w:p>
+        </w:tc>
+        <w:tc>
+          <w:tcPr>
+            <w:tcW w:w="6237" w:type="dxa"/>
+            <w:vAlign w:val="center"/>
           </w:tcPr>
           <w:p>
             <w:pPr>
@@ -456,28 +516,37 @@
                 <w:szCs w:val="24"/>
               </w:rPr>
             </w:pPr>
-          </w:p>
-        </w:tc>
-      </w:tr>
-      <w:tr>
-        <w:tc>
-          <w:tcPr>
-            <w:tcW w:w="704" w:type="dxa"/>
-          </w:tcPr>
-          <w:p>
-            <w:pPr>
-              <w:jc w:val="center"/>
-              <w:rPr>
-                <w:rFonts w:cstheme="minorHAnsi"/>
-                <w:sz w:val="24"/>
-                <w:szCs w:val="24"/>
-              </w:rPr>
-            </w:pPr>
-          </w:p>
-        </w:tc>
-        <w:tc>
-          <w:tcPr>
-            <w:tcW w:w="6237" w:type="dxa"/>
+            <w:r>
+              <w:rPr>
+                <w:rFonts w:cstheme="minorHAnsi"/>
+                <w:sz w:val="24"/>
+                <w:szCs w:val="24"/>
+              </w:rPr>
+              <w:t>Pendiente ajuste</w:t>
+            </w:r>
+          </w:p>
+        </w:tc>
+      </w:tr>
+      <w:tr>
+        <w:tc>
+          <w:tcPr>
+            <w:tcW w:w="704" w:type="dxa"/>
+          </w:tcPr>
+          <w:p>
+            <w:pPr>
+              <w:jc w:val="center"/>
+              <w:rPr>
+                <w:rFonts w:cstheme="minorHAnsi"/>
+                <w:sz w:val="24"/>
+                <w:szCs w:val="24"/>
+              </w:rPr>
+            </w:pPr>
+          </w:p>
+        </w:tc>
+        <w:tc>
+          <w:tcPr>
+            <w:tcW w:w="6237" w:type="dxa"/>
+            <w:vAlign w:val="center"/>
           </w:tcPr>
           <w:p>
             <w:pPr>
@@ -558,6 +627,7 @@
         <w:tc>
           <w:tcPr>
             <w:tcW w:w="6237" w:type="dxa"/>
+            <w:vAlign w:val="center"/>
           </w:tcPr>
           <w:p>
             <w:pPr>
@@ -623,6 +693,7 @@
         <w:tc>
           <w:tcPr>
             <w:tcW w:w="6237" w:type="dxa"/>
+            <w:vAlign w:val="center"/>
           </w:tcPr>
           <w:p>
             <w:pPr>
@@ -686,6 +757,7 @@
         <w:tc>
           <w:tcPr>
             <w:tcW w:w="6237" w:type="dxa"/>
+            <w:vAlign w:val="center"/>
           </w:tcPr>
           <w:p>
             <w:pPr>
@@ -746,6 +818,7 @@
         <w:tc>
           <w:tcPr>
             <w:tcW w:w="6237" w:type="dxa"/>
+            <w:vAlign w:val="center"/>
           </w:tcPr>
           <w:p>
             <w:pPr>
@@ -803,37 +876,28 @@
         <w:tc>
           <w:tcPr>
             <w:tcW w:w="6237" w:type="dxa"/>
-          </w:tcPr>
-          <w:p>
-            <w:pPr>
-              <w:jc w:val="center"/>
-              <w:rPr>
-                <w:rFonts w:cstheme="minorHAnsi"/>
-                <w:color w:val="000000"/>
-                <w:sz w:val="24"/>
-                <w:szCs w:val="24"/>
-                <w:shd w:val="clear" w:color="auto" w:fill="FFFFFF"/>
-              </w:rPr>
-            </w:pPr>
-            <w:r>
-              <w:rPr>
-                <w:rFonts w:cstheme="minorHAnsi"/>
-                <w:color w:val="000000"/>
-                <w:sz w:val="24"/>
-                <w:szCs w:val="24"/>
-                <w:shd w:val="clear" w:color="auto" w:fill="FFFFFF"/>
-              </w:rPr>
-              <w:t>Solicitud de inscripción</w:t>
-            </w:r>
-            <w:r>
-              <w:rPr>
-                <w:rFonts w:cstheme="minorHAnsi"/>
-                <w:color w:val="000000"/>
-                <w:sz w:val="24"/>
-                <w:szCs w:val="24"/>
-                <w:shd w:val="clear" w:color="auto" w:fill="FFFFFF"/>
-              </w:rPr>
-              <w:t xml:space="preserve"> por parte de los programas</w:t>
+            <w:vAlign w:val="center"/>
+          </w:tcPr>
+          <w:p>
+            <w:pPr>
+              <w:jc w:val="center"/>
+              <w:rPr>
+                <w:rFonts w:cstheme="minorHAnsi"/>
+                <w:color w:val="000000"/>
+                <w:sz w:val="24"/>
+                <w:szCs w:val="24"/>
+                <w:shd w:val="clear" w:color="auto" w:fill="FFFFFF"/>
+              </w:rPr>
+            </w:pPr>
+            <w:r>
+              <w:rPr>
+                <w:rFonts w:cstheme="minorHAnsi"/>
+                <w:color w:val="000000"/>
+                <w:sz w:val="24"/>
+                <w:szCs w:val="24"/>
+                <w:shd w:val="clear" w:color="auto" w:fill="FFFFFF"/>
+              </w:rPr>
+              <w:t>Solicitud de inscripción por parte de los programas</w:t>
             </w:r>
           </w:p>
         </w:tc>
@@ -880,6 +944,7 @@
         <w:tc>
           <w:tcPr>
             <w:tcW w:w="6237" w:type="dxa"/>
+            <w:vAlign w:val="center"/>
           </w:tcPr>
           <w:p>
             <w:pPr>
@@ -945,6 +1010,7 @@
         <w:tc>
           <w:tcPr>
             <w:tcW w:w="6237" w:type="dxa"/>
+            <w:vAlign w:val="center"/>
           </w:tcPr>
           <w:p>
             <w:pPr>
@@ -1010,6 +1076,7 @@
         <w:tc>
           <w:tcPr>
             <w:tcW w:w="6237" w:type="dxa"/>
+            <w:vAlign w:val="center"/>
           </w:tcPr>
           <w:p>
             <w:pPr>
@@ -1075,6 +1142,7 @@
         <w:tc>
           <w:tcPr>
             <w:tcW w:w="6237" w:type="dxa"/>
+            <w:vAlign w:val="center"/>
           </w:tcPr>
           <w:p>
             <w:pPr>
@@ -1140,6 +1208,7 @@
         <w:tc>
           <w:tcPr>
             <w:tcW w:w="6237" w:type="dxa"/>
+            <w:vAlign w:val="center"/>
           </w:tcPr>
           <w:p>
             <w:pPr>
@@ -1205,6 +1274,7 @@
         <w:tc>
           <w:tcPr>
             <w:tcW w:w="6237" w:type="dxa"/>
+            <w:vAlign w:val="center"/>
           </w:tcPr>
           <w:p>
             <w:pPr>
@@ -1272,6 +1342,7 @@
         <w:tc>
           <w:tcPr>
             <w:tcW w:w="6237" w:type="dxa"/>
+            <w:vAlign w:val="center"/>
           </w:tcPr>
           <w:p>
             <w:pPr>
@@ -1339,6 +1410,7 @@
         <w:tc>
           <w:tcPr>
             <w:tcW w:w="6237" w:type="dxa"/>
+            <w:vAlign w:val="center"/>
           </w:tcPr>
           <w:p>
             <w:pPr>
@@ -1398,6 +1470,7 @@
         <w:tc>
           <w:tcPr>
             <w:tcW w:w="6237" w:type="dxa"/>
+            <w:vAlign w:val="center"/>
           </w:tcPr>
           <w:p>
             <w:pPr>
@@ -1465,6 +1538,7 @@
         <w:tc>
           <w:tcPr>
             <w:tcW w:w="6237" w:type="dxa"/>
+            <w:vAlign w:val="center"/>
           </w:tcPr>
           <w:p>
             <w:pPr>
@@ -1532,6 +1606,7 @@
         <w:tc>
           <w:tcPr>
             <w:tcW w:w="6237" w:type="dxa"/>
+            <w:vAlign w:val="center"/>
           </w:tcPr>
           <w:p>
             <w:pPr>
@@ -1597,6 +1672,7 @@
         <w:tc>
           <w:tcPr>
             <w:tcW w:w="6237" w:type="dxa"/>
+            <w:vAlign w:val="center"/>
           </w:tcPr>
           <w:p>
             <w:pPr>
@@ -1662,6 +1738,7 @@
         <w:tc>
           <w:tcPr>
             <w:tcW w:w="6237" w:type="dxa"/>
+            <w:vAlign w:val="center"/>
           </w:tcPr>
           <w:p>
             <w:pPr>
@@ -1727,6 +1804,7 @@
         <w:tc>
           <w:tcPr>
             <w:tcW w:w="6237" w:type="dxa"/>
+            <w:vAlign w:val="center"/>
           </w:tcPr>
           <w:p>
             <w:pPr>
@@ -1794,6 +1872,7 @@
         <w:tc>
           <w:tcPr>
             <w:tcW w:w="6237" w:type="dxa"/>
+            <w:vAlign w:val="center"/>
           </w:tcPr>
           <w:p>
             <w:pPr>
@@ -1861,6 +1940,7 @@
         <w:tc>
           <w:tcPr>
             <w:tcW w:w="6237" w:type="dxa"/>
+            <w:vAlign w:val="center"/>
           </w:tcPr>
           <w:p>
             <w:pPr>
@@ -1928,6 +2008,7 @@
         <w:tc>
           <w:tcPr>
             <w:tcW w:w="6237" w:type="dxa"/>
+            <w:vAlign w:val="center"/>
           </w:tcPr>
           <w:p>
             <w:pPr>
@@ -1995,6 +2076,7 @@
         <w:tc>
           <w:tcPr>
             <w:tcW w:w="6237" w:type="dxa"/>
+            <w:vAlign w:val="center"/>
           </w:tcPr>
           <w:p>
             <w:pPr>
@@ -2056,7 +2138,7 @@
 </file>
 
 <file path=word/styles.xml><?xml version="1.0" encoding="utf-8"?>
-<w:styles xmlns:mc="http://schemas.openxmlformats.org/markup-compatibility/2006" xmlns:r="http://schemas.openxmlformats.org/officeDocument/2006/relationships" xmlns:w="http://schemas.openxmlformats.org/wordprocessingml/2006/main" xmlns:w14="http://schemas.microsoft.com/office/word/2010/wordml" xmlns:w15="http://schemas.microsoft.com/office/word/2012/wordml" xmlns:w16cex="http://schemas.microsoft.com/office/word/2018/wordml/cex" xmlns:w16cid="http://schemas.microsoft.com/office/word/2016/wordml/cid" xmlns:w16="http://schemas.microsoft.com/office/word/2018/wordml" xmlns:w16sdtdh="http://schemas.microsoft.com/office/word/2020/wordml/sdtdatahash" xmlns:w16se="http://schemas.microsoft.com/office/word/2015/wordml/symex" mc:Ignorable="w14 w15 w16se w16cid w16 w16cex w16sdtdh">
+<w:styles xmlns:mc="http://schemas.openxmlformats.org/markup-compatibility/2006" xmlns:r="http://schemas.openxmlformats.org/officeDocument/2006/relationships" xmlns:w="http://schemas.openxmlformats.org/wordprocessingml/2006/main" xmlns:w14="http://schemas.microsoft.com/office/word/2010/wordml" xmlns:w15="http://schemas.microsoft.com/office/word/2012/wordml" xmlns:w16cex="http://schemas.microsoft.com/office/word/2018/wordml/cex" xmlns:w16cid="http://schemas.microsoft.com/office/word/2016/wordml/cid" xmlns:w16="http://schemas.microsoft.com/office/word/2018/wordml" xmlns:w16du="http://schemas.microsoft.com/office/word/2023/wordml/word16du" xmlns:w16sdtdh="http://schemas.microsoft.com/office/word/2020/wordml/sdtdatahash" xmlns:w16sdtfl="http://schemas.microsoft.com/office/word/2024/wordml/sdtformatlock" xmlns:w16se="http://schemas.microsoft.com/office/word/2015/wordml/symex" mc:Ignorable="w14 w15 w16se w16cid w16 w16cex w16sdtdh w16sdtfl w16du">
   <w:docDefaults>
     <w:rPrDefault>
       <w:rPr>
@@ -2454,13 +2536,13 @@
     <w:name w:val="Normal"/>
     <w:qFormat/>
   </w:style>
-  <w:style w:type="character" w:default="1" w:styleId="Fuentedeprrafopredeter">
+  <w:style w:type="character" w:default="1" w:styleId="DefaultParagraphFont">
     <w:name w:val="Default Paragraph Font"/>
     <w:uiPriority w:val="1"/>
     <w:semiHidden/>
     <w:unhideWhenUsed/>
   </w:style>
-  <w:style w:type="table" w:default="1" w:styleId="Tablanormal">
+  <w:style w:type="table" w:default="1" w:styleId="TableNormal">
     <w:name w:val="Normal Table"/>
     <w:uiPriority w:val="99"/>
     <w:semiHidden/>
@@ -2475,15 +2557,15 @@
       </w:tblCellMar>
     </w:tblPr>
   </w:style>
-  <w:style w:type="numbering" w:default="1" w:styleId="Sinlista">
+  <w:style w:type="numbering" w:default="1" w:styleId="NoList">
     <w:name w:val="No List"/>
     <w:uiPriority w:val="99"/>
     <w:semiHidden/>
     <w:unhideWhenUsed/>
   </w:style>
-  <w:style w:type="table" w:styleId="Tablaconcuadrcula">
+  <w:style w:type="table" w:styleId="TableGrid">
     <w:name w:val="Table Grid"/>
-    <w:basedOn w:val="Tablanormal"/>
+    <w:basedOn w:val="TableNormal"/>
     <w:uiPriority w:val="39"/>
     <w:rsid w:val="00DC3094"/>
     <w:pPr>

</xml_diff>

<commit_message>
Fourth version of AS-IS processes
</commit_message>
<xml_diff>
--- a/docs/Procesos/AS-IS/Listado.docx
+++ b/docs/Procesos/AS-IS/Listado.docx
@@ -1,10 +1,10 @@
 
 <file path=word/document.xml><?xml version="1.0" encoding="utf-8"?>
-<w:document xmlns:wpc="http://schemas.microsoft.com/office/word/2010/wordprocessingCanvas" xmlns:cx="http://schemas.microsoft.com/office/drawing/2014/chartex" xmlns:cx1="http://schemas.microsoft.com/office/drawing/2015/9/8/chartex" xmlns:cx2="http://schemas.microsoft.com/office/drawing/2015/10/21/chartex" xmlns:cx3="http://schemas.microsoft.com/office/drawing/2016/5/9/chartex" xmlns:cx4="http://schemas.microsoft.com/office/drawing/2016/5/10/chartex" xmlns:cx5="http://schemas.microsoft.com/office/drawing/2016/5/11/chartex" xmlns:cx6="http://schemas.microsoft.com/office/drawing/2016/5/12/chartex" xmlns:cx7="http://schemas.microsoft.com/office/drawing/2016/5/13/chartex" xmlns:cx8="http://schemas.microsoft.com/office/drawing/2016/5/14/chartex" xmlns:mc="http://schemas.openxmlformats.org/markup-compatibility/2006" xmlns:aink="http://schemas.microsoft.com/office/drawing/2016/ink" xmlns:am3d="http://schemas.microsoft.com/office/drawing/2017/model3d" xmlns:o="urn:schemas-microsoft-com:office:office" xmlns:oel="http://schemas.microsoft.com/office/2019/extlst" xmlns:r="http://schemas.openxmlformats.org/officeDocument/2006/relationships" xmlns:m="http://schemas.openxmlformats.org/officeDocument/2006/math" xmlns:v="urn:schemas-microsoft-com:vml" xmlns:wp14="http://schemas.microsoft.com/office/word/2010/wordprocessingDrawing" xmlns:wp="http://schemas.openxmlformats.org/drawingml/2006/wordprocessingDrawing" xmlns:w10="urn:schemas-microsoft-com:office:word" xmlns:w="http://schemas.openxmlformats.org/wordprocessingml/2006/main" xmlns:w14="http://schemas.microsoft.com/office/word/2010/wordml" xmlns:w15="http://schemas.microsoft.com/office/word/2012/wordml" xmlns:w16cex="http://schemas.microsoft.com/office/word/2018/wordml/cex" xmlns:w16cid="http://schemas.microsoft.com/office/word/2016/wordml/cid" xmlns:w16="http://schemas.microsoft.com/office/word/2018/wordml" xmlns:w16du="http://schemas.microsoft.com/office/word/2023/wordml/word16du" xmlns:w16sdtdh="http://schemas.microsoft.com/office/word/2020/wordml/sdtdatahash" xmlns:w16sdtfl="http://schemas.microsoft.com/office/word/2024/wordml/sdtformatlock" xmlns:w16se="http://schemas.microsoft.com/office/word/2015/wordml/symex" xmlns:wpg="http://schemas.microsoft.com/office/word/2010/wordprocessingGroup" xmlns:wpi="http://schemas.microsoft.com/office/word/2010/wordprocessingInk" xmlns:wne="http://schemas.microsoft.com/office/word/2006/wordml" xmlns:wps="http://schemas.microsoft.com/office/word/2010/wordprocessingShape" mc:Ignorable="w14 w15 w16se w16cid w16 w16cex w16sdtdh w16sdtfl w16du wp14">
+<w:document xmlns:wpc="http://schemas.microsoft.com/office/word/2010/wordprocessingCanvas" xmlns:cx="http://schemas.microsoft.com/office/drawing/2014/chartex" xmlns:cx1="http://schemas.microsoft.com/office/drawing/2015/9/8/chartex" xmlns:cx2="http://schemas.microsoft.com/office/drawing/2015/10/21/chartex" xmlns:cx3="http://schemas.microsoft.com/office/drawing/2016/5/9/chartex" xmlns:cx4="http://schemas.microsoft.com/office/drawing/2016/5/10/chartex" xmlns:cx5="http://schemas.microsoft.com/office/drawing/2016/5/11/chartex" xmlns:cx6="http://schemas.microsoft.com/office/drawing/2016/5/12/chartex" xmlns:cx7="http://schemas.microsoft.com/office/drawing/2016/5/13/chartex" xmlns:cx8="http://schemas.microsoft.com/office/drawing/2016/5/14/chartex" xmlns:mc="http://schemas.openxmlformats.org/markup-compatibility/2006" xmlns:aink="http://schemas.microsoft.com/office/drawing/2016/ink" xmlns:am3d="http://schemas.microsoft.com/office/drawing/2017/model3d" xmlns:o="urn:schemas-microsoft-com:office:office" xmlns:r="http://schemas.openxmlformats.org/officeDocument/2006/relationships" xmlns:m="http://schemas.openxmlformats.org/officeDocument/2006/math" xmlns:v="urn:schemas-microsoft-com:vml" xmlns:wp14="http://schemas.microsoft.com/office/word/2010/wordprocessingDrawing" xmlns:wp="http://schemas.openxmlformats.org/drawingml/2006/wordprocessingDrawing" xmlns:w10="urn:schemas-microsoft-com:office:word" xmlns:w="http://schemas.openxmlformats.org/wordprocessingml/2006/main" xmlns:w14="http://schemas.microsoft.com/office/word/2010/wordml" xmlns:w15="http://schemas.microsoft.com/office/word/2012/wordml" xmlns:w16cex="http://schemas.microsoft.com/office/word/2018/wordml/cex" xmlns:w16cid="http://schemas.microsoft.com/office/word/2016/wordml/cid" xmlns:w16="http://schemas.microsoft.com/office/word/2018/wordml" xmlns:w16sdtdh="http://schemas.microsoft.com/office/word/2020/wordml/sdtdatahash" xmlns:w16se="http://schemas.microsoft.com/office/word/2015/wordml/symex" xmlns:wpg="http://schemas.microsoft.com/office/word/2010/wordprocessingGroup" xmlns:wpi="http://schemas.microsoft.com/office/word/2010/wordprocessingInk" xmlns:wne="http://schemas.microsoft.com/office/word/2006/wordml" xmlns:wps="http://schemas.microsoft.com/office/word/2010/wordprocessingShape" mc:Ignorable="w14 w15 w16se w16cid w16 w16cex w16sdtdh wp14">
   <w:body>
     <w:tbl>
       <w:tblPr>
-        <w:tblStyle w:val="TableGrid"/>
+        <w:tblStyle w:val="Tablaconcuadrcula"/>
         <w:tblW w:w="0" w:type="auto"/>
         <w:tblLook w:val="04A0" w:firstRow="1" w:lastRow="0" w:firstColumn="1" w:lastColumn="0" w:noHBand="0" w:noVBand="1"/>
       </w:tblPr>
@@ -17,6 +17,7 @@
         <w:tc>
           <w:tcPr>
             <w:tcW w:w="704" w:type="dxa"/>
+            <w:vAlign w:val="center"/>
           </w:tcPr>
           <w:p>
             <w:pPr>
@@ -72,6 +73,7 @@
         <w:tc>
           <w:tcPr>
             <w:tcW w:w="1553" w:type="dxa"/>
+            <w:vAlign w:val="center"/>
           </w:tcPr>
           <w:p>
             <w:pPr>
@@ -101,6 +103,7 @@
         <w:tc>
           <w:tcPr>
             <w:tcW w:w="704" w:type="dxa"/>
+            <w:vAlign w:val="center"/>
           </w:tcPr>
           <w:p>
             <w:pPr>
@@ -152,6 +155,7 @@
         <w:tc>
           <w:tcPr>
             <w:tcW w:w="1553" w:type="dxa"/>
+            <w:vAlign w:val="center"/>
           </w:tcPr>
           <w:p>
             <w:pPr>
@@ -177,6 +181,7 @@
         <w:tc>
           <w:tcPr>
             <w:tcW w:w="704" w:type="dxa"/>
+            <w:vAlign w:val="center"/>
           </w:tcPr>
           <w:p>
             <w:pPr>
@@ -228,6 +233,7 @@
         <w:tc>
           <w:tcPr>
             <w:tcW w:w="1553" w:type="dxa"/>
+            <w:vAlign w:val="center"/>
           </w:tcPr>
           <w:p>
             <w:pPr>
@@ -253,6 +259,7 @@
         <w:tc>
           <w:tcPr>
             <w:tcW w:w="704" w:type="dxa"/>
+            <w:vAlign w:val="center"/>
           </w:tcPr>
           <w:p>
             <w:pPr>
@@ -307,13 +314,14 @@
                 <w:szCs w:val="24"/>
                 <w:shd w:val="clear" w:color="auto" w:fill="FFFFFF"/>
               </w:rPr>
-              <w:t xml:space="preserve">horario </w:t>
+              <w:t>horario</w:t>
             </w:r>
           </w:p>
         </w:tc>
         <w:tc>
           <w:tcPr>
             <w:tcW w:w="1553" w:type="dxa"/>
+            <w:vAlign w:val="center"/>
           </w:tcPr>
           <w:p>
             <w:pPr>
@@ -339,6 +347,7 @@
         <w:tc>
           <w:tcPr>
             <w:tcW w:w="704" w:type="dxa"/>
+            <w:vAlign w:val="center"/>
           </w:tcPr>
           <w:p>
             <w:pPr>
@@ -438,6 +447,7 @@
         <w:tc>
           <w:tcPr>
             <w:tcW w:w="1553" w:type="dxa"/>
+            <w:vAlign w:val="center"/>
           </w:tcPr>
           <w:p>
             <w:pPr>
@@ -463,16 +473,25 @@
         <w:tc>
           <w:tcPr>
             <w:tcW w:w="704" w:type="dxa"/>
-          </w:tcPr>
-          <w:p>
-            <w:pPr>
-              <w:jc w:val="center"/>
-              <w:rPr>
-                <w:rFonts w:cstheme="minorHAnsi"/>
-                <w:sz w:val="24"/>
-                <w:szCs w:val="24"/>
-              </w:rPr>
-            </w:pPr>
+            <w:vAlign w:val="center"/>
+          </w:tcPr>
+          <w:p>
+            <w:pPr>
+              <w:jc w:val="center"/>
+              <w:rPr>
+                <w:rFonts w:cstheme="minorHAnsi"/>
+                <w:sz w:val="24"/>
+                <w:szCs w:val="24"/>
+              </w:rPr>
+            </w:pPr>
+            <w:r>
+              <w:rPr>
+                <w:rFonts w:cstheme="minorHAnsi"/>
+                <w:sz w:val="24"/>
+                <w:szCs w:val="24"/>
+              </w:rPr>
+              <w:t>5</w:t>
+            </w:r>
           </w:p>
         </w:tc>
         <w:tc>
@@ -506,6 +525,7 @@
         <w:tc>
           <w:tcPr>
             <w:tcW w:w="1553" w:type="dxa"/>
+            <w:vAlign w:val="center"/>
           </w:tcPr>
           <w:p>
             <w:pPr>
@@ -531,16 +551,25 @@
         <w:tc>
           <w:tcPr>
             <w:tcW w:w="704" w:type="dxa"/>
-          </w:tcPr>
-          <w:p>
-            <w:pPr>
-              <w:jc w:val="center"/>
-              <w:rPr>
-                <w:rFonts w:cstheme="minorHAnsi"/>
-                <w:sz w:val="24"/>
-                <w:szCs w:val="24"/>
-              </w:rPr>
-            </w:pPr>
+            <w:vAlign w:val="center"/>
+          </w:tcPr>
+          <w:p>
+            <w:pPr>
+              <w:jc w:val="center"/>
+              <w:rPr>
+                <w:rFonts w:cstheme="minorHAnsi"/>
+                <w:sz w:val="24"/>
+                <w:szCs w:val="24"/>
+              </w:rPr>
+            </w:pPr>
+            <w:r>
+              <w:rPr>
+                <w:rFonts w:cstheme="minorHAnsi"/>
+                <w:sz w:val="24"/>
+                <w:szCs w:val="24"/>
+              </w:rPr>
+              <w:t>6</w:t>
+            </w:r>
           </w:p>
         </w:tc>
         <w:tc>
@@ -550,43 +579,37 @@
           </w:tcPr>
           <w:p>
             <w:pPr>
-              <w:tabs>
-                <w:tab w:val="left" w:pos="2280"/>
-              </w:tabs>
-              <w:jc w:val="center"/>
-              <w:rPr>
-                <w:rFonts w:cstheme="minorHAnsi"/>
-                <w:color w:val="000000"/>
-                <w:sz w:val="24"/>
-                <w:szCs w:val="24"/>
-                <w:shd w:val="clear" w:color="auto" w:fill="FFFFFF"/>
-              </w:rPr>
-            </w:pPr>
-            <w:r>
-              <w:rPr>
-                <w:rFonts w:cstheme="minorHAnsi"/>
-                <w:color w:val="000000"/>
-                <w:sz w:val="24"/>
-                <w:szCs w:val="24"/>
-                <w:shd w:val="clear" w:color="auto" w:fill="FFFFFF"/>
-              </w:rPr>
-              <w:t>H</w:t>
-            </w:r>
-            <w:r>
-              <w:rPr>
-                <w:rFonts w:cstheme="minorHAnsi"/>
-                <w:color w:val="000000"/>
-                <w:sz w:val="24"/>
-                <w:szCs w:val="24"/>
-                <w:shd w:val="clear" w:color="auto" w:fill="FFFFFF"/>
-              </w:rPr>
-              <w:t>omologación de módulos</w:t>
+              <w:jc w:val="center"/>
+              <w:rPr>
+                <w:rFonts w:cstheme="minorHAnsi"/>
+                <w:sz w:val="24"/>
+                <w:szCs w:val="24"/>
+              </w:rPr>
+            </w:pPr>
+            <w:r>
+              <w:rPr>
+                <w:rFonts w:cstheme="minorHAnsi"/>
+                <w:sz w:val="24"/>
+                <w:szCs w:val="24"/>
+              </w:rPr>
+              <w:t xml:space="preserve">Verificación </w:t>
+            </w:r>
+            <w:r>
+              <w:rPr>
+                <w:rFonts w:cstheme="minorHAnsi"/>
+                <w:color w:val="000000"/>
+                <w:sz w:val="24"/>
+                <w:szCs w:val="24"/>
+                <w:shd w:val="clear" w:color="auto" w:fill="FFFFFF"/>
+              </w:rPr>
+              <w:t>inscripción de módulos</w:t>
             </w:r>
           </w:p>
         </w:tc>
         <w:tc>
           <w:tcPr>
             <w:tcW w:w="1553" w:type="dxa"/>
+            <w:vAlign w:val="center"/>
           </w:tcPr>
           <w:p>
             <w:pPr>
@@ -604,23 +627,24 @@
         <w:tc>
           <w:tcPr>
             <w:tcW w:w="704" w:type="dxa"/>
-          </w:tcPr>
-          <w:p>
-            <w:pPr>
-              <w:jc w:val="center"/>
-              <w:rPr>
-                <w:rFonts w:cstheme="minorHAnsi"/>
-                <w:sz w:val="24"/>
-                <w:szCs w:val="24"/>
-              </w:rPr>
-            </w:pPr>
-            <w:r>
-              <w:rPr>
-                <w:rFonts w:cstheme="minorHAnsi"/>
-                <w:sz w:val="24"/>
-                <w:szCs w:val="24"/>
-              </w:rPr>
-              <w:t>5</w:t>
+            <w:vAlign w:val="center"/>
+          </w:tcPr>
+          <w:p>
+            <w:pPr>
+              <w:jc w:val="center"/>
+              <w:rPr>
+                <w:rFonts w:cstheme="minorHAnsi"/>
+                <w:sz w:val="24"/>
+                <w:szCs w:val="24"/>
+              </w:rPr>
+            </w:pPr>
+            <w:r>
+              <w:rPr>
+                <w:rFonts w:cstheme="minorHAnsi"/>
+                <w:sz w:val="24"/>
+                <w:szCs w:val="24"/>
+              </w:rPr>
+              <w:t>7</w:t>
             </w:r>
           </w:p>
         </w:tc>
@@ -641,26 +665,29 @@
             <w:r>
               <w:rPr>
                 <w:rFonts w:cstheme="minorHAnsi"/>
-                <w:sz w:val="24"/>
-                <w:szCs w:val="24"/>
-              </w:rPr>
-              <w:t xml:space="preserve">Verificación </w:t>
-            </w:r>
-            <w:r>
-              <w:rPr>
-                <w:rFonts w:cstheme="minorHAnsi"/>
-                <w:color w:val="000000"/>
-                <w:sz w:val="24"/>
-                <w:szCs w:val="24"/>
-                <w:shd w:val="clear" w:color="auto" w:fill="FFFFFF"/>
-              </w:rPr>
-              <w:t>inscripción de módulos</w:t>
+                <w:color w:val="000000"/>
+                <w:sz w:val="24"/>
+                <w:szCs w:val="24"/>
+                <w:shd w:val="clear" w:color="auto" w:fill="FFFFFF"/>
+              </w:rPr>
+              <w:t>H</w:t>
+            </w:r>
+            <w:r>
+              <w:rPr>
+                <w:rFonts w:cstheme="minorHAnsi"/>
+                <w:color w:val="000000"/>
+                <w:sz w:val="24"/>
+                <w:szCs w:val="24"/>
+                <w:shd w:val="clear" w:color="auto" w:fill="FFFFFF"/>
+              </w:rPr>
+              <w:t>omologación de módulos</w:t>
             </w:r>
           </w:p>
         </w:tc>
         <w:tc>
           <w:tcPr>
             <w:tcW w:w="1553" w:type="dxa"/>
+            <w:vAlign w:val="center"/>
           </w:tcPr>
           <w:p>
             <w:pPr>
@@ -678,16 +705,25 @@
         <w:tc>
           <w:tcPr>
             <w:tcW w:w="704" w:type="dxa"/>
-          </w:tcPr>
-          <w:p>
-            <w:pPr>
-              <w:jc w:val="center"/>
-              <w:rPr>
-                <w:rFonts w:cstheme="minorHAnsi"/>
-                <w:sz w:val="24"/>
-                <w:szCs w:val="24"/>
-              </w:rPr>
-            </w:pPr>
+            <w:vAlign w:val="center"/>
+          </w:tcPr>
+          <w:p>
+            <w:pPr>
+              <w:jc w:val="center"/>
+              <w:rPr>
+                <w:rFonts w:cstheme="minorHAnsi"/>
+                <w:sz w:val="24"/>
+                <w:szCs w:val="24"/>
+              </w:rPr>
+            </w:pPr>
+            <w:r>
+              <w:rPr>
+                <w:rFonts w:cstheme="minorHAnsi"/>
+                <w:sz w:val="24"/>
+                <w:szCs w:val="24"/>
+              </w:rPr>
+              <w:t>8</w:t>
+            </w:r>
           </w:p>
         </w:tc>
         <w:tc>
@@ -707,16 +743,19 @@
             <w:r>
               <w:rPr>
                 <w:rFonts w:cstheme="minorHAnsi"/>
-                <w:sz w:val="24"/>
-                <w:szCs w:val="24"/>
-              </w:rPr>
-              <w:t>Verificar listados</w:t>
+                <w:color w:val="000000"/>
+                <w:sz w:val="24"/>
+                <w:szCs w:val="24"/>
+                <w:shd w:val="clear" w:color="auto" w:fill="FFFFFF"/>
+              </w:rPr>
+              <w:t>Solicitud de inscripción por parte de los programas</w:t>
             </w:r>
           </w:p>
         </w:tc>
         <w:tc>
           <w:tcPr>
             <w:tcW w:w="1553" w:type="dxa"/>
+            <w:vAlign w:val="center"/>
           </w:tcPr>
           <w:p>
             <w:pPr>
@@ -734,23 +773,24 @@
         <w:tc>
           <w:tcPr>
             <w:tcW w:w="704" w:type="dxa"/>
-          </w:tcPr>
-          <w:p>
-            <w:pPr>
-              <w:jc w:val="center"/>
-              <w:rPr>
-                <w:rFonts w:cstheme="minorHAnsi"/>
-                <w:sz w:val="24"/>
-                <w:szCs w:val="24"/>
-              </w:rPr>
-            </w:pPr>
-            <w:r>
-              <w:rPr>
-                <w:rFonts w:cstheme="minorHAnsi"/>
-                <w:sz w:val="24"/>
-                <w:szCs w:val="24"/>
-              </w:rPr>
-              <w:t>6</w:t>
+            <w:vAlign w:val="center"/>
+          </w:tcPr>
+          <w:p>
+            <w:pPr>
+              <w:jc w:val="center"/>
+              <w:rPr>
+                <w:rFonts w:cstheme="minorHAnsi"/>
+                <w:sz w:val="24"/>
+                <w:szCs w:val="24"/>
+              </w:rPr>
+            </w:pPr>
+            <w:r>
+              <w:rPr>
+                <w:rFonts w:cstheme="minorHAnsi"/>
+                <w:sz w:val="24"/>
+                <w:szCs w:val="24"/>
+              </w:rPr>
+              <w:t>9</w:t>
             </w:r>
           </w:p>
         </w:tc>
@@ -774,18 +814,17 @@
             <w:r>
               <w:rPr>
                 <w:rFonts w:cstheme="minorHAnsi"/>
-                <w:color w:val="000000"/>
-                <w:sz w:val="24"/>
-                <w:szCs w:val="24"/>
-                <w:shd w:val="clear" w:color="auto" w:fill="FFFFFF"/>
-              </w:rPr>
-              <w:t>Corrección de inscripción de módulos</w:t>
+                <w:sz w:val="24"/>
+                <w:szCs w:val="24"/>
+              </w:rPr>
+              <w:t>Cargue listados finales SIAU</w:t>
             </w:r>
           </w:p>
         </w:tc>
         <w:tc>
           <w:tcPr>
             <w:tcW w:w="1553" w:type="dxa"/>
+            <w:vAlign w:val="center"/>
           </w:tcPr>
           <w:p>
             <w:pPr>
@@ -803,16 +842,25 @@
         <w:tc>
           <w:tcPr>
             <w:tcW w:w="704" w:type="dxa"/>
-          </w:tcPr>
-          <w:p>
-            <w:pPr>
-              <w:jc w:val="center"/>
-              <w:rPr>
-                <w:rFonts w:cstheme="minorHAnsi"/>
-                <w:sz w:val="24"/>
-                <w:szCs w:val="24"/>
-              </w:rPr>
-            </w:pPr>
+            <w:vAlign w:val="center"/>
+          </w:tcPr>
+          <w:p>
+            <w:pPr>
+              <w:jc w:val="center"/>
+              <w:rPr>
+                <w:rFonts w:cstheme="minorHAnsi"/>
+                <w:sz w:val="24"/>
+                <w:szCs w:val="24"/>
+              </w:rPr>
+            </w:pPr>
+            <w:r>
+              <w:rPr>
+                <w:rFonts w:cstheme="minorHAnsi"/>
+                <w:sz w:val="24"/>
+                <w:szCs w:val="24"/>
+              </w:rPr>
+              <w:t>10</w:t>
+            </w:r>
           </w:p>
         </w:tc>
         <w:tc>
@@ -831,11 +879,22 @@
                 <w:shd w:val="clear" w:color="auto" w:fill="FFFFFF"/>
               </w:rPr>
             </w:pPr>
+            <w:r>
+              <w:rPr>
+                <w:rFonts w:cstheme="minorHAnsi"/>
+                <w:color w:val="000000"/>
+                <w:sz w:val="24"/>
+                <w:szCs w:val="24"/>
+                <w:shd w:val="clear" w:color="auto" w:fill="FFFFFF"/>
+              </w:rPr>
+              <w:t>Inscripción de exámenes de clasificación</w:t>
+            </w:r>
           </w:p>
         </w:tc>
         <w:tc>
           <w:tcPr>
             <w:tcW w:w="1553" w:type="dxa"/>
+            <w:vAlign w:val="center"/>
           </w:tcPr>
           <w:p>
             <w:pPr>
@@ -853,23 +912,24 @@
         <w:tc>
           <w:tcPr>
             <w:tcW w:w="704" w:type="dxa"/>
-          </w:tcPr>
-          <w:p>
-            <w:pPr>
-              <w:jc w:val="center"/>
-              <w:rPr>
-                <w:rFonts w:cstheme="minorHAnsi"/>
-                <w:sz w:val="24"/>
-                <w:szCs w:val="24"/>
-              </w:rPr>
-            </w:pPr>
-            <w:r>
-              <w:rPr>
-                <w:rFonts w:cstheme="minorHAnsi"/>
-                <w:sz w:val="24"/>
-                <w:szCs w:val="24"/>
-              </w:rPr>
-              <w:t>9</w:t>
+            <w:vAlign w:val="center"/>
+          </w:tcPr>
+          <w:p>
+            <w:pPr>
+              <w:jc w:val="center"/>
+              <w:rPr>
+                <w:rFonts w:cstheme="minorHAnsi"/>
+                <w:sz w:val="24"/>
+                <w:szCs w:val="24"/>
+              </w:rPr>
+            </w:pPr>
+            <w:r>
+              <w:rPr>
+                <w:rFonts w:cstheme="minorHAnsi"/>
+                <w:sz w:val="24"/>
+                <w:szCs w:val="24"/>
+              </w:rPr>
+              <w:t>11</w:t>
             </w:r>
           </w:p>
         </w:tc>
@@ -897,13 +957,14 @@
                 <w:szCs w:val="24"/>
                 <w:shd w:val="clear" w:color="auto" w:fill="FFFFFF"/>
               </w:rPr>
-              <w:t>Solicitud de inscripción por parte de los programas</w:t>
+              <w:t>Entrega de resultados de exámenes de clasificación</w:t>
             </w:r>
           </w:p>
         </w:tc>
         <w:tc>
           <w:tcPr>
             <w:tcW w:w="1553" w:type="dxa"/>
+            <w:vAlign w:val="center"/>
           </w:tcPr>
           <w:p>
             <w:pPr>
@@ -921,23 +982,32 @@
         <w:tc>
           <w:tcPr>
             <w:tcW w:w="704" w:type="dxa"/>
-          </w:tcPr>
-          <w:p>
-            <w:pPr>
-              <w:jc w:val="center"/>
-              <w:rPr>
-                <w:rFonts w:cstheme="minorHAnsi"/>
-                <w:sz w:val="24"/>
-                <w:szCs w:val="24"/>
-              </w:rPr>
-            </w:pPr>
-            <w:r>
-              <w:rPr>
-                <w:rFonts w:cstheme="minorHAnsi"/>
-                <w:sz w:val="24"/>
-                <w:szCs w:val="24"/>
-              </w:rPr>
-              <w:t>10</w:t>
+            <w:vAlign w:val="center"/>
+          </w:tcPr>
+          <w:p>
+            <w:pPr>
+              <w:jc w:val="center"/>
+              <w:rPr>
+                <w:rFonts w:cstheme="minorHAnsi"/>
+                <w:sz w:val="24"/>
+                <w:szCs w:val="24"/>
+              </w:rPr>
+            </w:pPr>
+            <w:r>
+              <w:rPr>
+                <w:rFonts w:cstheme="minorHAnsi"/>
+                <w:sz w:val="24"/>
+                <w:szCs w:val="24"/>
+              </w:rPr>
+              <w:t>1</w:t>
+            </w:r>
+            <w:r>
+              <w:rPr>
+                <w:rFonts w:cstheme="minorHAnsi"/>
+                <w:sz w:val="24"/>
+                <w:szCs w:val="24"/>
+              </w:rPr>
+              <w:t>2</w:t>
             </w:r>
           </w:p>
         </w:tc>
@@ -963,13 +1033,14 @@
                 <w:szCs w:val="24"/>
                 <w:shd w:val="clear" w:color="auto" w:fill="FFFFFF"/>
               </w:rPr>
-              <w:t>Inscripción de exámenes de clasificación</w:t>
+              <w:t>Inscripción de pruebas diagnósticas</w:t>
             </w:r>
           </w:p>
         </w:tc>
         <w:tc>
           <w:tcPr>
             <w:tcW w:w="1553" w:type="dxa"/>
+            <w:vAlign w:val="center"/>
           </w:tcPr>
           <w:p>
             <w:pPr>
@@ -987,23 +1058,32 @@
         <w:tc>
           <w:tcPr>
             <w:tcW w:w="704" w:type="dxa"/>
-          </w:tcPr>
-          <w:p>
-            <w:pPr>
-              <w:jc w:val="center"/>
-              <w:rPr>
-                <w:rFonts w:cstheme="minorHAnsi"/>
-                <w:sz w:val="24"/>
-                <w:szCs w:val="24"/>
-              </w:rPr>
-            </w:pPr>
-            <w:r>
-              <w:rPr>
-                <w:rFonts w:cstheme="minorHAnsi"/>
-                <w:sz w:val="24"/>
-                <w:szCs w:val="24"/>
-              </w:rPr>
-              <w:t>11</w:t>
+            <w:vAlign w:val="center"/>
+          </w:tcPr>
+          <w:p>
+            <w:pPr>
+              <w:jc w:val="center"/>
+              <w:rPr>
+                <w:rFonts w:cstheme="minorHAnsi"/>
+                <w:sz w:val="24"/>
+                <w:szCs w:val="24"/>
+              </w:rPr>
+            </w:pPr>
+            <w:r>
+              <w:rPr>
+                <w:rFonts w:cstheme="minorHAnsi"/>
+                <w:sz w:val="24"/>
+                <w:szCs w:val="24"/>
+              </w:rPr>
+              <w:t>1</w:t>
+            </w:r>
+            <w:r>
+              <w:rPr>
+                <w:rFonts w:cstheme="minorHAnsi"/>
+                <w:sz w:val="24"/>
+                <w:szCs w:val="24"/>
+              </w:rPr>
+              <w:t>3</w:t>
             </w:r>
           </w:p>
         </w:tc>
@@ -1029,13 +1109,14 @@
                 <w:szCs w:val="24"/>
                 <w:shd w:val="clear" w:color="auto" w:fill="FFFFFF"/>
               </w:rPr>
-              <w:t>Entrega de resultados de exámenes de clasificación</w:t>
+              <w:t>Entrega de resultados de pruebas diagnosticas</w:t>
             </w:r>
           </w:p>
         </w:tc>
         <w:tc>
           <w:tcPr>
             <w:tcW w:w="1553" w:type="dxa"/>
+            <w:vAlign w:val="center"/>
           </w:tcPr>
           <w:p>
             <w:pPr>
@@ -1053,23 +1134,32 @@
         <w:tc>
           <w:tcPr>
             <w:tcW w:w="704" w:type="dxa"/>
-          </w:tcPr>
-          <w:p>
-            <w:pPr>
-              <w:jc w:val="center"/>
-              <w:rPr>
-                <w:rFonts w:cstheme="minorHAnsi"/>
-                <w:sz w:val="24"/>
-                <w:szCs w:val="24"/>
-              </w:rPr>
-            </w:pPr>
-            <w:r>
-              <w:rPr>
-                <w:rFonts w:cstheme="minorHAnsi"/>
-                <w:sz w:val="24"/>
-                <w:szCs w:val="24"/>
-              </w:rPr>
-              <w:t>12</w:t>
+            <w:vAlign w:val="center"/>
+          </w:tcPr>
+          <w:p>
+            <w:pPr>
+              <w:jc w:val="center"/>
+              <w:rPr>
+                <w:rFonts w:cstheme="minorHAnsi"/>
+                <w:sz w:val="24"/>
+                <w:szCs w:val="24"/>
+              </w:rPr>
+            </w:pPr>
+            <w:r>
+              <w:rPr>
+                <w:rFonts w:cstheme="minorHAnsi"/>
+                <w:sz w:val="24"/>
+                <w:szCs w:val="24"/>
+              </w:rPr>
+              <w:t>1</w:t>
+            </w:r>
+            <w:r>
+              <w:rPr>
+                <w:rFonts w:cstheme="minorHAnsi"/>
+                <w:sz w:val="24"/>
+                <w:szCs w:val="24"/>
+              </w:rPr>
+              <w:t>4</w:t>
             </w:r>
           </w:p>
         </w:tc>
@@ -1095,13 +1185,14 @@
                 <w:szCs w:val="24"/>
                 <w:shd w:val="clear" w:color="auto" w:fill="FFFFFF"/>
               </w:rPr>
-              <w:t>Inscripción de pruebas diagnósticas</w:t>
+              <w:t>Recepción de documentos docente</w:t>
             </w:r>
           </w:p>
         </w:tc>
         <w:tc>
           <w:tcPr>
             <w:tcW w:w="1553" w:type="dxa"/>
+            <w:vAlign w:val="center"/>
           </w:tcPr>
           <w:p>
             <w:pPr>
@@ -1119,23 +1210,32 @@
         <w:tc>
           <w:tcPr>
             <w:tcW w:w="704" w:type="dxa"/>
-          </w:tcPr>
-          <w:p>
-            <w:pPr>
-              <w:jc w:val="center"/>
-              <w:rPr>
-                <w:rFonts w:cstheme="minorHAnsi"/>
-                <w:sz w:val="24"/>
-                <w:szCs w:val="24"/>
-              </w:rPr>
-            </w:pPr>
-            <w:r>
-              <w:rPr>
-                <w:rFonts w:cstheme="minorHAnsi"/>
-                <w:sz w:val="24"/>
-                <w:szCs w:val="24"/>
-              </w:rPr>
-              <w:t>13</w:t>
+            <w:vAlign w:val="center"/>
+          </w:tcPr>
+          <w:p>
+            <w:pPr>
+              <w:jc w:val="center"/>
+              <w:rPr>
+                <w:rFonts w:cstheme="minorHAnsi"/>
+                <w:sz w:val="24"/>
+                <w:szCs w:val="24"/>
+              </w:rPr>
+            </w:pPr>
+            <w:r>
+              <w:rPr>
+                <w:rFonts w:cstheme="minorHAnsi"/>
+                <w:sz w:val="24"/>
+                <w:szCs w:val="24"/>
+              </w:rPr>
+              <w:t>1</w:t>
+            </w:r>
+            <w:r>
+              <w:rPr>
+                <w:rFonts w:cstheme="minorHAnsi"/>
+                <w:sz w:val="24"/>
+                <w:szCs w:val="24"/>
+              </w:rPr>
+              <w:t>5</w:t>
             </w:r>
           </w:p>
         </w:tc>
@@ -1161,13 +1261,14 @@
                 <w:szCs w:val="24"/>
                 <w:shd w:val="clear" w:color="auto" w:fill="FFFFFF"/>
               </w:rPr>
-              <w:t>Entrega de resultados de pruebas diagnosticas</w:t>
+              <w:t>Cargue de documentación docente</w:t>
             </w:r>
           </w:p>
         </w:tc>
         <w:tc>
           <w:tcPr>
             <w:tcW w:w="1553" w:type="dxa"/>
+            <w:vAlign w:val="center"/>
           </w:tcPr>
           <w:p>
             <w:pPr>
@@ -1185,23 +1286,32 @@
         <w:tc>
           <w:tcPr>
             <w:tcW w:w="704" w:type="dxa"/>
-          </w:tcPr>
-          <w:p>
-            <w:pPr>
-              <w:jc w:val="center"/>
-              <w:rPr>
-                <w:rFonts w:cstheme="minorHAnsi"/>
-                <w:sz w:val="24"/>
-                <w:szCs w:val="24"/>
-              </w:rPr>
-            </w:pPr>
-            <w:r>
-              <w:rPr>
-                <w:rFonts w:cstheme="minorHAnsi"/>
-                <w:sz w:val="24"/>
-                <w:szCs w:val="24"/>
-              </w:rPr>
-              <w:t>14</w:t>
+            <w:vAlign w:val="center"/>
+          </w:tcPr>
+          <w:p>
+            <w:pPr>
+              <w:jc w:val="center"/>
+              <w:rPr>
+                <w:rFonts w:cstheme="minorHAnsi"/>
+                <w:sz w:val="24"/>
+                <w:szCs w:val="24"/>
+              </w:rPr>
+            </w:pPr>
+            <w:r>
+              <w:rPr>
+                <w:rFonts w:cstheme="minorHAnsi"/>
+                <w:sz w:val="24"/>
+                <w:szCs w:val="24"/>
+              </w:rPr>
+              <w:t>1</w:t>
+            </w:r>
+            <w:r>
+              <w:rPr>
+                <w:rFonts w:cstheme="minorHAnsi"/>
+                <w:sz w:val="24"/>
+                <w:szCs w:val="24"/>
+              </w:rPr>
+              <w:t>6</w:t>
             </w:r>
           </w:p>
         </w:tc>
@@ -1227,13 +1337,14 @@
                 <w:szCs w:val="24"/>
                 <w:shd w:val="clear" w:color="auto" w:fill="FFFFFF"/>
               </w:rPr>
-              <w:t>Recepción de documentos docente</w:t>
+              <w:t>Envió de documentación a docente</w:t>
             </w:r>
           </w:p>
         </w:tc>
         <w:tc>
           <w:tcPr>
             <w:tcW w:w="1553" w:type="dxa"/>
+            <w:vAlign w:val="center"/>
           </w:tcPr>
           <w:p>
             <w:pPr>
@@ -1251,23 +1362,32 @@
         <w:tc>
           <w:tcPr>
             <w:tcW w:w="704" w:type="dxa"/>
-          </w:tcPr>
-          <w:p>
-            <w:pPr>
-              <w:jc w:val="center"/>
-              <w:rPr>
-                <w:rFonts w:cstheme="minorHAnsi"/>
-                <w:sz w:val="24"/>
-                <w:szCs w:val="24"/>
-              </w:rPr>
-            </w:pPr>
-            <w:r>
-              <w:rPr>
-                <w:rFonts w:cstheme="minorHAnsi"/>
-                <w:sz w:val="24"/>
-                <w:szCs w:val="24"/>
-              </w:rPr>
-              <w:t>15</w:t>
+            <w:vAlign w:val="center"/>
+          </w:tcPr>
+          <w:p>
+            <w:pPr>
+              <w:jc w:val="center"/>
+              <w:rPr>
+                <w:rFonts w:cstheme="minorHAnsi"/>
+                <w:sz w:val="24"/>
+                <w:szCs w:val="24"/>
+              </w:rPr>
+            </w:pPr>
+            <w:r>
+              <w:rPr>
+                <w:rFonts w:cstheme="minorHAnsi"/>
+                <w:sz w:val="24"/>
+                <w:szCs w:val="24"/>
+              </w:rPr>
+              <w:t>1</w:t>
+            </w:r>
+            <w:r>
+              <w:rPr>
+                <w:rFonts w:cstheme="minorHAnsi"/>
+                <w:sz w:val="24"/>
+                <w:szCs w:val="24"/>
+              </w:rPr>
+              <w:t>7</w:t>
             </w:r>
           </w:p>
         </w:tc>
@@ -1295,13 +1415,14 @@
                 <w:szCs w:val="24"/>
                 <w:shd w:val="clear" w:color="auto" w:fill="FFFFFF"/>
               </w:rPr>
-              <w:t>Cargue de documentación docente</w:t>
+              <w:t>Cargue de notas</w:t>
             </w:r>
           </w:p>
         </w:tc>
         <w:tc>
           <w:tcPr>
             <w:tcW w:w="1553" w:type="dxa"/>
+            <w:vAlign w:val="center"/>
           </w:tcPr>
           <w:p>
             <w:pPr>
@@ -1319,23 +1440,32 @@
         <w:tc>
           <w:tcPr>
             <w:tcW w:w="704" w:type="dxa"/>
-          </w:tcPr>
-          <w:p>
-            <w:pPr>
-              <w:jc w:val="center"/>
-              <w:rPr>
-                <w:rFonts w:cstheme="minorHAnsi"/>
-                <w:sz w:val="24"/>
-                <w:szCs w:val="24"/>
-              </w:rPr>
-            </w:pPr>
-            <w:r>
-              <w:rPr>
-                <w:rFonts w:cstheme="minorHAnsi"/>
-                <w:sz w:val="24"/>
-                <w:szCs w:val="24"/>
-              </w:rPr>
-              <w:t>16</w:t>
+            <w:vAlign w:val="center"/>
+          </w:tcPr>
+          <w:p>
+            <w:pPr>
+              <w:jc w:val="center"/>
+              <w:rPr>
+                <w:rFonts w:cstheme="minorHAnsi"/>
+                <w:sz w:val="24"/>
+                <w:szCs w:val="24"/>
+              </w:rPr>
+            </w:pPr>
+            <w:r>
+              <w:rPr>
+                <w:rFonts w:cstheme="minorHAnsi"/>
+                <w:sz w:val="24"/>
+                <w:szCs w:val="24"/>
+              </w:rPr>
+              <w:t>1</w:t>
+            </w:r>
+            <w:r>
+              <w:rPr>
+                <w:rFonts w:cstheme="minorHAnsi"/>
+                <w:sz w:val="24"/>
+                <w:szCs w:val="24"/>
+              </w:rPr>
+              <w:t>8</w:t>
             </w:r>
           </w:p>
         </w:tc>
@@ -1363,13 +1493,14 @@
                 <w:szCs w:val="24"/>
                 <w:shd w:val="clear" w:color="auto" w:fill="FFFFFF"/>
               </w:rPr>
-              <w:t>Envió de documentación a docente</w:t>
+              <w:t>Actualizar consolidados</w:t>
             </w:r>
           </w:p>
         </w:tc>
         <w:tc>
           <w:tcPr>
             <w:tcW w:w="1553" w:type="dxa"/>
+            <w:vAlign w:val="center"/>
           </w:tcPr>
           <w:p>
             <w:pPr>
@@ -1387,23 +1518,32 @@
         <w:tc>
           <w:tcPr>
             <w:tcW w:w="704" w:type="dxa"/>
-          </w:tcPr>
-          <w:p>
-            <w:pPr>
-              <w:jc w:val="center"/>
-              <w:rPr>
-                <w:rFonts w:cstheme="minorHAnsi"/>
-                <w:sz w:val="24"/>
-                <w:szCs w:val="24"/>
-              </w:rPr>
-            </w:pPr>
-            <w:r>
-              <w:rPr>
-                <w:rFonts w:cstheme="minorHAnsi"/>
-                <w:sz w:val="24"/>
-                <w:szCs w:val="24"/>
-              </w:rPr>
-              <w:t>17</w:t>
+            <w:vAlign w:val="center"/>
+          </w:tcPr>
+          <w:p>
+            <w:pPr>
+              <w:jc w:val="center"/>
+              <w:rPr>
+                <w:rFonts w:cstheme="minorHAnsi"/>
+                <w:sz w:val="24"/>
+                <w:szCs w:val="24"/>
+              </w:rPr>
+            </w:pPr>
+            <w:r>
+              <w:rPr>
+                <w:rFonts w:cstheme="minorHAnsi"/>
+                <w:sz w:val="24"/>
+                <w:szCs w:val="24"/>
+              </w:rPr>
+              <w:t>1</w:t>
+            </w:r>
+            <w:r>
+              <w:rPr>
+                <w:rFonts w:cstheme="minorHAnsi"/>
+                <w:sz w:val="24"/>
+                <w:szCs w:val="24"/>
+              </w:rPr>
+              <w:t>9</w:t>
             </w:r>
           </w:p>
         </w:tc>
@@ -1431,13 +1571,14 @@
                 <w:szCs w:val="24"/>
                 <w:shd w:val="clear" w:color="auto" w:fill="FFFFFF"/>
               </w:rPr>
-              <w:t>Cargue de notas</w:t>
+              <w:t>Inscripción de módulos plan de emergencia</w:t>
             </w:r>
           </w:p>
         </w:tc>
         <w:tc>
           <w:tcPr>
             <w:tcW w:w="1553" w:type="dxa"/>
+            <w:vAlign w:val="center"/>
           </w:tcPr>
           <w:p>
             <w:pPr>
@@ -1455,16 +1596,25 @@
         <w:tc>
           <w:tcPr>
             <w:tcW w:w="704" w:type="dxa"/>
-          </w:tcPr>
-          <w:p>
-            <w:pPr>
-              <w:jc w:val="center"/>
-              <w:rPr>
-                <w:rFonts w:cstheme="minorHAnsi"/>
-                <w:sz w:val="24"/>
-                <w:szCs w:val="24"/>
-              </w:rPr>
-            </w:pPr>
+            <w:vAlign w:val="center"/>
+          </w:tcPr>
+          <w:p>
+            <w:pPr>
+              <w:jc w:val="center"/>
+              <w:rPr>
+                <w:rFonts w:cstheme="minorHAnsi"/>
+                <w:sz w:val="24"/>
+                <w:szCs w:val="24"/>
+              </w:rPr>
+            </w:pPr>
+            <w:r>
+              <w:rPr>
+                <w:rFonts w:cstheme="minorHAnsi"/>
+                <w:sz w:val="24"/>
+                <w:szCs w:val="24"/>
+              </w:rPr>
+              <w:t>20</w:t>
+            </w:r>
           </w:p>
         </w:tc>
         <w:tc>
@@ -1491,13 +1641,14 @@
                 <w:szCs w:val="24"/>
                 <w:shd w:val="clear" w:color="auto" w:fill="FFFFFF"/>
               </w:rPr>
-              <w:t>Actualizar consolidados</w:t>
+              <w:t>Cambios de horario de módulos plan de emergencia</w:t>
             </w:r>
           </w:p>
         </w:tc>
         <w:tc>
           <w:tcPr>
             <w:tcW w:w="1553" w:type="dxa"/>
+            <w:vAlign w:val="center"/>
           </w:tcPr>
           <w:p>
             <w:pPr>
@@ -1515,23 +1666,24 @@
         <w:tc>
           <w:tcPr>
             <w:tcW w:w="704" w:type="dxa"/>
-          </w:tcPr>
-          <w:p>
-            <w:pPr>
-              <w:jc w:val="center"/>
-              <w:rPr>
-                <w:rFonts w:cstheme="minorHAnsi"/>
-                <w:sz w:val="24"/>
-                <w:szCs w:val="24"/>
-              </w:rPr>
-            </w:pPr>
-            <w:r>
-              <w:rPr>
-                <w:rFonts w:cstheme="minorHAnsi"/>
-                <w:sz w:val="24"/>
-                <w:szCs w:val="24"/>
-              </w:rPr>
-              <w:t>18</w:t>
+            <w:vAlign w:val="center"/>
+          </w:tcPr>
+          <w:p>
+            <w:pPr>
+              <w:jc w:val="center"/>
+              <w:rPr>
+                <w:rFonts w:cstheme="minorHAnsi"/>
+                <w:sz w:val="24"/>
+                <w:szCs w:val="24"/>
+              </w:rPr>
+            </w:pPr>
+            <w:r>
+              <w:rPr>
+                <w:rFonts w:cstheme="minorHAnsi"/>
+                <w:sz w:val="24"/>
+                <w:szCs w:val="24"/>
+              </w:rPr>
+              <w:t>21</w:t>
             </w:r>
           </w:p>
         </w:tc>
@@ -1559,13 +1711,14 @@
                 <w:szCs w:val="24"/>
                 <w:shd w:val="clear" w:color="auto" w:fill="FFFFFF"/>
               </w:rPr>
-              <w:t>Inscripción de módulos plan de emergencia</w:t>
+              <w:t>Cancelación de módulos plan de emergencia</w:t>
             </w:r>
           </w:p>
         </w:tc>
         <w:tc>
           <w:tcPr>
             <w:tcW w:w="1553" w:type="dxa"/>
+            <w:vAlign w:val="center"/>
           </w:tcPr>
           <w:p>
             <w:pPr>
@@ -1583,23 +1736,24 @@
         <w:tc>
           <w:tcPr>
             <w:tcW w:w="704" w:type="dxa"/>
-          </w:tcPr>
-          <w:p>
-            <w:pPr>
-              <w:jc w:val="center"/>
-              <w:rPr>
-                <w:rFonts w:cstheme="minorHAnsi"/>
-                <w:sz w:val="24"/>
-                <w:szCs w:val="24"/>
-              </w:rPr>
-            </w:pPr>
-            <w:r>
-              <w:rPr>
-                <w:rFonts w:cstheme="minorHAnsi"/>
-                <w:sz w:val="24"/>
-                <w:szCs w:val="24"/>
-              </w:rPr>
-              <w:t>19</w:t>
+            <w:vAlign w:val="center"/>
+          </w:tcPr>
+          <w:p>
+            <w:pPr>
+              <w:jc w:val="center"/>
+              <w:rPr>
+                <w:rFonts w:cstheme="minorHAnsi"/>
+                <w:sz w:val="24"/>
+                <w:szCs w:val="24"/>
+              </w:rPr>
+            </w:pPr>
+            <w:r>
+              <w:rPr>
+                <w:rFonts w:cstheme="minorHAnsi"/>
+                <w:sz w:val="24"/>
+                <w:szCs w:val="24"/>
+              </w:rPr>
+              <w:t>22</w:t>
             </w:r>
           </w:p>
         </w:tc>
@@ -1625,13 +1779,14 @@
                 <w:szCs w:val="24"/>
                 <w:shd w:val="clear" w:color="auto" w:fill="FFFFFF"/>
               </w:rPr>
-              <w:t>Cambios de horario de módulos plan de emergencia</w:t>
+              <w:t>Solicitar certificado de finalización de módulos</w:t>
             </w:r>
           </w:p>
         </w:tc>
         <w:tc>
           <w:tcPr>
             <w:tcW w:w="1553" w:type="dxa"/>
+            <w:vAlign w:val="center"/>
           </w:tcPr>
           <w:p>
             <w:pPr>
@@ -1649,23 +1804,32 @@
         <w:tc>
           <w:tcPr>
             <w:tcW w:w="704" w:type="dxa"/>
-          </w:tcPr>
-          <w:p>
-            <w:pPr>
-              <w:jc w:val="center"/>
-              <w:rPr>
-                <w:rFonts w:cstheme="minorHAnsi"/>
-                <w:sz w:val="24"/>
-                <w:szCs w:val="24"/>
-              </w:rPr>
-            </w:pPr>
-            <w:r>
-              <w:rPr>
-                <w:rFonts w:cstheme="minorHAnsi"/>
-                <w:sz w:val="24"/>
-                <w:szCs w:val="24"/>
-              </w:rPr>
-              <w:t>20</w:t>
+            <w:vAlign w:val="center"/>
+          </w:tcPr>
+          <w:p>
+            <w:pPr>
+              <w:jc w:val="center"/>
+              <w:rPr>
+                <w:rFonts w:cstheme="minorHAnsi"/>
+                <w:sz w:val="24"/>
+                <w:szCs w:val="24"/>
+              </w:rPr>
+            </w:pPr>
+            <w:r>
+              <w:rPr>
+                <w:rFonts w:cstheme="minorHAnsi"/>
+                <w:sz w:val="24"/>
+                <w:szCs w:val="24"/>
+              </w:rPr>
+              <w:t>2</w:t>
+            </w:r>
+            <w:r>
+              <w:rPr>
+                <w:rFonts w:cstheme="minorHAnsi"/>
+                <w:sz w:val="24"/>
+                <w:szCs w:val="24"/>
+              </w:rPr>
+              <w:t>3</w:t>
             </w:r>
           </w:p>
         </w:tc>
@@ -1691,13 +1855,14 @@
                 <w:szCs w:val="24"/>
                 <w:shd w:val="clear" w:color="auto" w:fill="FFFFFF"/>
               </w:rPr>
-              <w:t>Cancelación de módulos plan de emergencia</w:t>
+              <w:t>Realización de certificado de módulos</w:t>
             </w:r>
           </w:p>
         </w:tc>
         <w:tc>
           <w:tcPr>
             <w:tcW w:w="1553" w:type="dxa"/>
+            <w:vAlign w:val="center"/>
           </w:tcPr>
           <w:p>
             <w:pPr>
@@ -1715,23 +1880,32 @@
         <w:tc>
           <w:tcPr>
             <w:tcW w:w="704" w:type="dxa"/>
-          </w:tcPr>
-          <w:p>
-            <w:pPr>
-              <w:jc w:val="center"/>
-              <w:rPr>
-                <w:rFonts w:cstheme="minorHAnsi"/>
-                <w:sz w:val="24"/>
-                <w:szCs w:val="24"/>
-              </w:rPr>
-            </w:pPr>
-            <w:r>
-              <w:rPr>
-                <w:rFonts w:cstheme="minorHAnsi"/>
-                <w:sz w:val="24"/>
-                <w:szCs w:val="24"/>
-              </w:rPr>
-              <w:t>21</w:t>
+            <w:vAlign w:val="center"/>
+          </w:tcPr>
+          <w:p>
+            <w:pPr>
+              <w:jc w:val="center"/>
+              <w:rPr>
+                <w:rFonts w:cstheme="minorHAnsi"/>
+                <w:sz w:val="24"/>
+                <w:szCs w:val="24"/>
+              </w:rPr>
+            </w:pPr>
+            <w:r>
+              <w:rPr>
+                <w:rFonts w:cstheme="minorHAnsi"/>
+                <w:sz w:val="24"/>
+                <w:szCs w:val="24"/>
+              </w:rPr>
+              <w:t>2</w:t>
+            </w:r>
+            <w:r>
+              <w:rPr>
+                <w:rFonts w:cstheme="minorHAnsi"/>
+                <w:sz w:val="24"/>
+                <w:szCs w:val="24"/>
+              </w:rPr>
+              <w:t>4</w:t>
             </w:r>
           </w:p>
         </w:tc>
@@ -1757,13 +1931,14 @@
                 <w:szCs w:val="24"/>
                 <w:shd w:val="clear" w:color="auto" w:fill="FFFFFF"/>
               </w:rPr>
-              <w:t>Solicitar certificado de finalización de módulos</w:t>
+              <w:t>Envió de certificado de módulos</w:t>
             </w:r>
           </w:p>
         </w:tc>
         <w:tc>
           <w:tcPr>
             <w:tcW w:w="1553" w:type="dxa"/>
+            <w:vAlign w:val="center"/>
           </w:tcPr>
           <w:p>
             <w:pPr>
@@ -1781,23 +1956,24 @@
         <w:tc>
           <w:tcPr>
             <w:tcW w:w="704" w:type="dxa"/>
-          </w:tcPr>
-          <w:p>
-            <w:pPr>
-              <w:jc w:val="center"/>
-              <w:rPr>
-                <w:rFonts w:cstheme="minorHAnsi"/>
-                <w:sz w:val="24"/>
-                <w:szCs w:val="24"/>
-              </w:rPr>
-            </w:pPr>
-            <w:r>
-              <w:rPr>
-                <w:rFonts w:cstheme="minorHAnsi"/>
-                <w:sz w:val="24"/>
-                <w:szCs w:val="24"/>
-              </w:rPr>
-              <w:t>22</w:t>
+            <w:vAlign w:val="center"/>
+          </w:tcPr>
+          <w:p>
+            <w:pPr>
+              <w:jc w:val="center"/>
+              <w:rPr>
+                <w:rFonts w:cstheme="minorHAnsi"/>
+                <w:sz w:val="24"/>
+                <w:szCs w:val="24"/>
+              </w:rPr>
+            </w:pPr>
+            <w:r>
+              <w:rPr>
+                <w:rFonts w:cstheme="minorHAnsi"/>
+                <w:sz w:val="24"/>
+                <w:szCs w:val="24"/>
+              </w:rPr>
+              <w:t>25</w:t>
             </w:r>
           </w:p>
         </w:tc>
@@ -1825,13 +2001,14 @@
                 <w:szCs w:val="24"/>
                 <w:shd w:val="clear" w:color="auto" w:fill="FFFFFF"/>
               </w:rPr>
-              <w:t>Realización de certificado de módulos</w:t>
+              <w:t>Solicitud de notas de módulos</w:t>
             </w:r>
           </w:p>
         </w:tc>
         <w:tc>
           <w:tcPr>
             <w:tcW w:w="1553" w:type="dxa"/>
+            <w:vAlign w:val="center"/>
           </w:tcPr>
           <w:p>
             <w:pPr>
@@ -1849,23 +2026,24 @@
         <w:tc>
           <w:tcPr>
             <w:tcW w:w="704" w:type="dxa"/>
-          </w:tcPr>
-          <w:p>
-            <w:pPr>
-              <w:jc w:val="center"/>
-              <w:rPr>
-                <w:rFonts w:cstheme="minorHAnsi"/>
-                <w:sz w:val="24"/>
-                <w:szCs w:val="24"/>
-              </w:rPr>
-            </w:pPr>
-            <w:r>
-              <w:rPr>
-                <w:rFonts w:cstheme="minorHAnsi"/>
-                <w:sz w:val="24"/>
-                <w:szCs w:val="24"/>
-              </w:rPr>
-              <w:t>23</w:t>
+            <w:vAlign w:val="center"/>
+          </w:tcPr>
+          <w:p>
+            <w:pPr>
+              <w:jc w:val="center"/>
+              <w:rPr>
+                <w:rFonts w:cstheme="minorHAnsi"/>
+                <w:sz w:val="24"/>
+                <w:szCs w:val="24"/>
+              </w:rPr>
+            </w:pPr>
+            <w:r>
+              <w:rPr>
+                <w:rFonts w:cstheme="minorHAnsi"/>
+                <w:sz w:val="24"/>
+                <w:szCs w:val="24"/>
+              </w:rPr>
+              <w:t>26</w:t>
             </w:r>
           </w:p>
         </w:tc>
@@ -1893,13 +2071,14 @@
                 <w:szCs w:val="24"/>
                 <w:shd w:val="clear" w:color="auto" w:fill="FFFFFF"/>
               </w:rPr>
-              <w:t>Envió de certificado de módulos</w:t>
+              <w:t>Solicitud de estado de inscripción</w:t>
             </w:r>
           </w:p>
         </w:tc>
         <w:tc>
           <w:tcPr>
             <w:tcW w:w="1553" w:type="dxa"/>
+            <w:vAlign w:val="center"/>
           </w:tcPr>
           <w:p>
             <w:pPr>
@@ -1917,23 +2096,24 @@
         <w:tc>
           <w:tcPr>
             <w:tcW w:w="704" w:type="dxa"/>
-          </w:tcPr>
-          <w:p>
-            <w:pPr>
-              <w:jc w:val="center"/>
-              <w:rPr>
-                <w:rFonts w:cstheme="minorHAnsi"/>
-                <w:sz w:val="24"/>
-                <w:szCs w:val="24"/>
-              </w:rPr>
-            </w:pPr>
-            <w:r>
-              <w:rPr>
-                <w:rFonts w:cstheme="minorHAnsi"/>
-                <w:sz w:val="24"/>
-                <w:szCs w:val="24"/>
-              </w:rPr>
-              <w:t>24</w:t>
+            <w:vAlign w:val="center"/>
+          </w:tcPr>
+          <w:p>
+            <w:pPr>
+              <w:jc w:val="center"/>
+              <w:rPr>
+                <w:rFonts w:cstheme="minorHAnsi"/>
+                <w:sz w:val="24"/>
+                <w:szCs w:val="24"/>
+              </w:rPr>
+            </w:pPr>
+            <w:r>
+              <w:rPr>
+                <w:rFonts w:cstheme="minorHAnsi"/>
+                <w:sz w:val="24"/>
+                <w:szCs w:val="24"/>
+              </w:rPr>
+              <w:t>27</w:t>
             </w:r>
           </w:p>
         </w:tc>
@@ -1961,149 +2141,14 @@
                 <w:szCs w:val="24"/>
                 <w:shd w:val="clear" w:color="auto" w:fill="FFFFFF"/>
               </w:rPr>
-              <w:t>Solicitud de notas de módulos</w:t>
+              <w:t>Solicitud de historial de módulos</w:t>
             </w:r>
           </w:p>
         </w:tc>
         <w:tc>
           <w:tcPr>
             <w:tcW w:w="1553" w:type="dxa"/>
-          </w:tcPr>
-          <w:p>
-            <w:pPr>
-              <w:jc w:val="center"/>
-              <w:rPr>
-                <w:rFonts w:cstheme="minorHAnsi"/>
-                <w:sz w:val="24"/>
-                <w:szCs w:val="24"/>
-              </w:rPr>
-            </w:pPr>
-          </w:p>
-        </w:tc>
-      </w:tr>
-      <w:tr>
-        <w:tc>
-          <w:tcPr>
-            <w:tcW w:w="704" w:type="dxa"/>
-          </w:tcPr>
-          <w:p>
-            <w:pPr>
-              <w:jc w:val="center"/>
-              <w:rPr>
-                <w:rFonts w:cstheme="minorHAnsi"/>
-                <w:sz w:val="24"/>
-                <w:szCs w:val="24"/>
-              </w:rPr>
-            </w:pPr>
-            <w:r>
-              <w:rPr>
-                <w:rFonts w:cstheme="minorHAnsi"/>
-                <w:sz w:val="24"/>
-                <w:szCs w:val="24"/>
-              </w:rPr>
-              <w:t>25</w:t>
-            </w:r>
-          </w:p>
-        </w:tc>
-        <w:tc>
-          <w:tcPr>
-            <w:tcW w:w="6237" w:type="dxa"/>
-            <w:vAlign w:val="center"/>
-          </w:tcPr>
-          <w:p>
-            <w:pPr>
-              <w:jc w:val="center"/>
-              <w:rPr>
-                <w:rFonts w:cstheme="minorHAnsi"/>
-                <w:color w:val="000000"/>
-                <w:sz w:val="24"/>
-                <w:szCs w:val="24"/>
-                <w:shd w:val="clear" w:color="auto" w:fill="FFFFFF"/>
-              </w:rPr>
-            </w:pPr>
-            <w:r>
-              <w:rPr>
-                <w:rFonts w:cstheme="minorHAnsi"/>
-                <w:color w:val="000000"/>
-                <w:sz w:val="24"/>
-                <w:szCs w:val="24"/>
-                <w:shd w:val="clear" w:color="auto" w:fill="FFFFFF"/>
-              </w:rPr>
-              <w:t>Solicitud de estado de inscripción</w:t>
-            </w:r>
-          </w:p>
-        </w:tc>
-        <w:tc>
-          <w:tcPr>
-            <w:tcW w:w="1553" w:type="dxa"/>
-          </w:tcPr>
-          <w:p>
-            <w:pPr>
-              <w:jc w:val="center"/>
-              <w:rPr>
-                <w:rFonts w:cstheme="minorHAnsi"/>
-                <w:sz w:val="24"/>
-                <w:szCs w:val="24"/>
-              </w:rPr>
-            </w:pPr>
-          </w:p>
-        </w:tc>
-      </w:tr>
-      <w:tr>
-        <w:tc>
-          <w:tcPr>
-            <w:tcW w:w="704" w:type="dxa"/>
-          </w:tcPr>
-          <w:p>
-            <w:pPr>
-              <w:jc w:val="center"/>
-              <w:rPr>
-                <w:rFonts w:cstheme="minorHAnsi"/>
-                <w:sz w:val="24"/>
-                <w:szCs w:val="24"/>
-              </w:rPr>
-            </w:pPr>
-            <w:r>
-              <w:rPr>
-                <w:rFonts w:cstheme="minorHAnsi"/>
-                <w:sz w:val="24"/>
-                <w:szCs w:val="24"/>
-              </w:rPr>
-              <w:t>26</w:t>
-            </w:r>
-          </w:p>
-        </w:tc>
-        <w:tc>
-          <w:tcPr>
-            <w:tcW w:w="6237" w:type="dxa"/>
-            <w:vAlign w:val="center"/>
-          </w:tcPr>
-          <w:p>
-            <w:pPr>
-              <w:jc w:val="center"/>
-              <w:rPr>
-                <w:rFonts w:cstheme="minorHAnsi"/>
-                <w:color w:val="000000"/>
-                <w:sz w:val="24"/>
-                <w:szCs w:val="24"/>
-                <w:shd w:val="clear" w:color="auto" w:fill="FFFFFF"/>
-              </w:rPr>
-            </w:pPr>
-            <w:r>
-              <w:rPr>
-                <w:rFonts w:cstheme="minorHAnsi"/>
-                <w:color w:val="000000"/>
-                <w:sz w:val="24"/>
-                <w:szCs w:val="24"/>
-                <w:shd w:val="clear" w:color="auto" w:fill="FFFFFF"/>
-              </w:rPr>
-              <w:t>Solicitud de historial de módulos</w:t>
-            </w:r>
-          </w:p>
-        </w:tc>
-        <w:tc>
-          <w:tcPr>
-            <w:tcW w:w="1553" w:type="dxa"/>
+            <w:vAlign w:val="center"/>
           </w:tcPr>
           <w:p>
             <w:pPr>
@@ -2138,7 +2183,7 @@
 </file>
 
 <file path=word/styles.xml><?xml version="1.0" encoding="utf-8"?>
-<w:styles xmlns:mc="http://schemas.openxmlformats.org/markup-compatibility/2006" xmlns:r="http://schemas.openxmlformats.org/officeDocument/2006/relationships" xmlns:w="http://schemas.openxmlformats.org/wordprocessingml/2006/main" xmlns:w14="http://schemas.microsoft.com/office/word/2010/wordml" xmlns:w15="http://schemas.microsoft.com/office/word/2012/wordml" xmlns:w16cex="http://schemas.microsoft.com/office/word/2018/wordml/cex" xmlns:w16cid="http://schemas.microsoft.com/office/word/2016/wordml/cid" xmlns:w16="http://schemas.microsoft.com/office/word/2018/wordml" xmlns:w16du="http://schemas.microsoft.com/office/word/2023/wordml/word16du" xmlns:w16sdtdh="http://schemas.microsoft.com/office/word/2020/wordml/sdtdatahash" xmlns:w16sdtfl="http://schemas.microsoft.com/office/word/2024/wordml/sdtformatlock" xmlns:w16se="http://schemas.microsoft.com/office/word/2015/wordml/symex" mc:Ignorable="w14 w15 w16se w16cid w16 w16cex w16sdtdh w16sdtfl w16du">
+<w:styles xmlns:mc="http://schemas.openxmlformats.org/markup-compatibility/2006" xmlns:r="http://schemas.openxmlformats.org/officeDocument/2006/relationships" xmlns:w="http://schemas.openxmlformats.org/wordprocessingml/2006/main" xmlns:w14="http://schemas.microsoft.com/office/word/2010/wordml" xmlns:w15="http://schemas.microsoft.com/office/word/2012/wordml" xmlns:w16cex="http://schemas.microsoft.com/office/word/2018/wordml/cex" xmlns:w16cid="http://schemas.microsoft.com/office/word/2016/wordml/cid" xmlns:w16="http://schemas.microsoft.com/office/word/2018/wordml" xmlns:w16sdtdh="http://schemas.microsoft.com/office/word/2020/wordml/sdtdatahash" xmlns:w16se="http://schemas.microsoft.com/office/word/2015/wordml/symex" mc:Ignorable="w14 w15 w16se w16cid w16 w16cex w16sdtdh">
   <w:docDefaults>
     <w:rPrDefault>
       <w:rPr>
@@ -2536,13 +2581,13 @@
     <w:name w:val="Normal"/>
     <w:qFormat/>
   </w:style>
-  <w:style w:type="character" w:default="1" w:styleId="DefaultParagraphFont">
+  <w:style w:type="character" w:default="1" w:styleId="Fuentedeprrafopredeter">
     <w:name w:val="Default Paragraph Font"/>
     <w:uiPriority w:val="1"/>
     <w:semiHidden/>
     <w:unhideWhenUsed/>
   </w:style>
-  <w:style w:type="table" w:default="1" w:styleId="TableNormal">
+  <w:style w:type="table" w:default="1" w:styleId="Tablanormal">
     <w:name w:val="Normal Table"/>
     <w:uiPriority w:val="99"/>
     <w:semiHidden/>
@@ -2557,15 +2602,15 @@
       </w:tblCellMar>
     </w:tblPr>
   </w:style>
-  <w:style w:type="numbering" w:default="1" w:styleId="NoList">
+  <w:style w:type="numbering" w:default="1" w:styleId="Sinlista">
     <w:name w:val="No List"/>
     <w:uiPriority w:val="99"/>
     <w:semiHidden/>
     <w:unhideWhenUsed/>
   </w:style>
-  <w:style w:type="table" w:styleId="TableGrid">
+  <w:style w:type="table" w:styleId="Tablaconcuadrcula">
     <w:name w:val="Table Grid"/>
-    <w:basedOn w:val="TableNormal"/>
+    <w:basedOn w:val="Tablanormal"/>
     <w:uiPriority w:val="39"/>
     <w:rsid w:val="00DC3094"/>
     <w:pPr>

</xml_diff>

<commit_message>
more bpmn models reviewed
</commit_message>
<xml_diff>
--- a/docs/Procesos/AS-IS/Listado.docx
+++ b/docs/Procesos/AS-IS/Listado.docx
@@ -1,10 +1,10 @@
 
 <file path=word/document.xml><?xml version="1.0" encoding="utf-8"?>
-<w:document xmlns:wpc="http://schemas.microsoft.com/office/word/2010/wordprocessingCanvas" xmlns:cx="http://schemas.microsoft.com/office/drawing/2014/chartex" xmlns:cx1="http://schemas.microsoft.com/office/drawing/2015/9/8/chartex" xmlns:cx2="http://schemas.microsoft.com/office/drawing/2015/10/21/chartex" xmlns:cx3="http://schemas.microsoft.com/office/drawing/2016/5/9/chartex" xmlns:cx4="http://schemas.microsoft.com/office/drawing/2016/5/10/chartex" xmlns:cx5="http://schemas.microsoft.com/office/drawing/2016/5/11/chartex" xmlns:cx6="http://schemas.microsoft.com/office/drawing/2016/5/12/chartex" xmlns:cx7="http://schemas.microsoft.com/office/drawing/2016/5/13/chartex" xmlns:cx8="http://schemas.microsoft.com/office/drawing/2016/5/14/chartex" xmlns:mc="http://schemas.openxmlformats.org/markup-compatibility/2006" xmlns:aink="http://schemas.microsoft.com/office/drawing/2016/ink" xmlns:am3d="http://schemas.microsoft.com/office/drawing/2017/model3d" xmlns:o="urn:schemas-microsoft-com:office:office" xmlns:r="http://schemas.openxmlformats.org/officeDocument/2006/relationships" xmlns:m="http://schemas.openxmlformats.org/officeDocument/2006/math" xmlns:v="urn:schemas-microsoft-com:vml" xmlns:wp14="http://schemas.microsoft.com/office/word/2010/wordprocessingDrawing" xmlns:wp="http://schemas.openxmlformats.org/drawingml/2006/wordprocessingDrawing" xmlns:w10="urn:schemas-microsoft-com:office:word" xmlns:w="http://schemas.openxmlformats.org/wordprocessingml/2006/main" xmlns:w14="http://schemas.microsoft.com/office/word/2010/wordml" xmlns:w15="http://schemas.microsoft.com/office/word/2012/wordml" xmlns:w16cex="http://schemas.microsoft.com/office/word/2018/wordml/cex" xmlns:w16cid="http://schemas.microsoft.com/office/word/2016/wordml/cid" xmlns:w16="http://schemas.microsoft.com/office/word/2018/wordml" xmlns:w16sdtdh="http://schemas.microsoft.com/office/word/2020/wordml/sdtdatahash" xmlns:w16se="http://schemas.microsoft.com/office/word/2015/wordml/symex" xmlns:wpg="http://schemas.microsoft.com/office/word/2010/wordprocessingGroup" xmlns:wpi="http://schemas.microsoft.com/office/word/2010/wordprocessingInk" xmlns:wne="http://schemas.microsoft.com/office/word/2006/wordml" xmlns:wps="http://schemas.microsoft.com/office/word/2010/wordprocessingShape" mc:Ignorable="w14 w15 w16se w16cid w16 w16cex w16sdtdh wp14">
+<w:document xmlns:wpc="http://schemas.microsoft.com/office/word/2010/wordprocessingCanvas" xmlns:cx="http://schemas.microsoft.com/office/drawing/2014/chartex" xmlns:cx1="http://schemas.microsoft.com/office/drawing/2015/9/8/chartex" xmlns:cx2="http://schemas.microsoft.com/office/drawing/2015/10/21/chartex" xmlns:cx3="http://schemas.microsoft.com/office/drawing/2016/5/9/chartex" xmlns:cx4="http://schemas.microsoft.com/office/drawing/2016/5/10/chartex" xmlns:cx5="http://schemas.microsoft.com/office/drawing/2016/5/11/chartex" xmlns:cx6="http://schemas.microsoft.com/office/drawing/2016/5/12/chartex" xmlns:cx7="http://schemas.microsoft.com/office/drawing/2016/5/13/chartex" xmlns:cx8="http://schemas.microsoft.com/office/drawing/2016/5/14/chartex" xmlns:mc="http://schemas.openxmlformats.org/markup-compatibility/2006" xmlns:aink="http://schemas.microsoft.com/office/drawing/2016/ink" xmlns:am3d="http://schemas.microsoft.com/office/drawing/2017/model3d" xmlns:o="urn:schemas-microsoft-com:office:office" xmlns:oel="http://schemas.microsoft.com/office/2019/extlst" xmlns:r="http://schemas.openxmlformats.org/officeDocument/2006/relationships" xmlns:m="http://schemas.openxmlformats.org/officeDocument/2006/math" xmlns:v="urn:schemas-microsoft-com:vml" xmlns:wp14="http://schemas.microsoft.com/office/word/2010/wordprocessingDrawing" xmlns:wp="http://schemas.openxmlformats.org/drawingml/2006/wordprocessingDrawing" xmlns:w10="urn:schemas-microsoft-com:office:word" xmlns:w="http://schemas.openxmlformats.org/wordprocessingml/2006/main" xmlns:w14="http://schemas.microsoft.com/office/word/2010/wordml" xmlns:w15="http://schemas.microsoft.com/office/word/2012/wordml" xmlns:w16cex="http://schemas.microsoft.com/office/word/2018/wordml/cex" xmlns:w16cid="http://schemas.microsoft.com/office/word/2016/wordml/cid" xmlns:w16="http://schemas.microsoft.com/office/word/2018/wordml" xmlns:w16du="http://schemas.microsoft.com/office/word/2023/wordml/word16du" xmlns:w16sdtdh="http://schemas.microsoft.com/office/word/2020/wordml/sdtdatahash" xmlns:w16sdtfl="http://schemas.microsoft.com/office/word/2024/wordml/sdtformatlock" xmlns:w16se="http://schemas.microsoft.com/office/word/2015/wordml/symex" xmlns:wpg="http://schemas.microsoft.com/office/word/2010/wordprocessingGroup" xmlns:wpi="http://schemas.microsoft.com/office/word/2010/wordprocessingInk" xmlns:wne="http://schemas.microsoft.com/office/word/2006/wordml" xmlns:wps="http://schemas.microsoft.com/office/word/2010/wordprocessingShape" mc:Ignorable="w14 w15 w16se w16cid w16 w16cex w16sdtdh w16sdtfl w16du wp14">
   <w:body>
     <w:tbl>
       <w:tblPr>
-        <w:tblStyle w:val="Tablaconcuadrcula"/>
+        <w:tblStyle w:val="TableGrid"/>
         <w:tblW w:w="0" w:type="auto"/>
         <w:tblLook w:val="04A0" w:firstRow="1" w:lastRow="0" w:firstColumn="1" w:lastColumn="0" w:noHBand="0" w:noVBand="1"/>
       </w:tblPr>
@@ -338,7 +338,7 @@
                 <w:sz w:val="24"/>
                 <w:szCs w:val="24"/>
               </w:rPr>
-              <w:t>Pendiente casos</w:t>
+              <w:t>SI</w:t>
             </w:r>
           </w:p>
         </w:tc>
@@ -542,7 +542,7 @@
                 <w:sz w:val="24"/>
                 <w:szCs w:val="24"/>
               </w:rPr>
-              <w:t>Pendiente ajuste</w:t>
+              <w:t>SI</w:t>
             </w:r>
           </w:p>
         </w:tc>
@@ -620,6 +620,14 @@
                 <w:szCs w:val="24"/>
               </w:rPr>
             </w:pPr>
+            <w:r>
+              <w:rPr>
+                <w:rFonts w:cstheme="minorHAnsi"/>
+                <w:sz w:val="24"/>
+                <w:szCs w:val="24"/>
+              </w:rPr>
+              <w:t>Pendiente ajustes</w:t>
+            </w:r>
           </w:p>
         </w:tc>
       </w:tr>
@@ -698,6 +706,14 @@
                 <w:szCs w:val="24"/>
               </w:rPr>
             </w:pPr>
+            <w:r>
+              <w:rPr>
+                <w:rFonts w:cstheme="minorHAnsi"/>
+                <w:sz w:val="24"/>
+                <w:szCs w:val="24"/>
+              </w:rPr>
+              <w:t>Pendiente ajustes</w:t>
+            </w:r>
           </w:p>
         </w:tc>
       </w:tr>
@@ -2183,7 +2199,7 @@
 </file>
 
 <file path=word/styles.xml><?xml version="1.0" encoding="utf-8"?>
-<w:styles xmlns:mc="http://schemas.openxmlformats.org/markup-compatibility/2006" xmlns:r="http://schemas.openxmlformats.org/officeDocument/2006/relationships" xmlns:w="http://schemas.openxmlformats.org/wordprocessingml/2006/main" xmlns:w14="http://schemas.microsoft.com/office/word/2010/wordml" xmlns:w15="http://schemas.microsoft.com/office/word/2012/wordml" xmlns:w16cex="http://schemas.microsoft.com/office/word/2018/wordml/cex" xmlns:w16cid="http://schemas.microsoft.com/office/word/2016/wordml/cid" xmlns:w16="http://schemas.microsoft.com/office/word/2018/wordml" xmlns:w16sdtdh="http://schemas.microsoft.com/office/word/2020/wordml/sdtdatahash" xmlns:w16se="http://schemas.microsoft.com/office/word/2015/wordml/symex" mc:Ignorable="w14 w15 w16se w16cid w16 w16cex w16sdtdh">
+<w:styles xmlns:mc="http://schemas.openxmlformats.org/markup-compatibility/2006" xmlns:r="http://schemas.openxmlformats.org/officeDocument/2006/relationships" xmlns:w="http://schemas.openxmlformats.org/wordprocessingml/2006/main" xmlns:w14="http://schemas.microsoft.com/office/word/2010/wordml" xmlns:w15="http://schemas.microsoft.com/office/word/2012/wordml" xmlns:w16cex="http://schemas.microsoft.com/office/word/2018/wordml/cex" xmlns:w16cid="http://schemas.microsoft.com/office/word/2016/wordml/cid" xmlns:w16="http://schemas.microsoft.com/office/word/2018/wordml" xmlns:w16du="http://schemas.microsoft.com/office/word/2023/wordml/word16du" xmlns:w16sdtdh="http://schemas.microsoft.com/office/word/2020/wordml/sdtdatahash" xmlns:w16sdtfl="http://schemas.microsoft.com/office/word/2024/wordml/sdtformatlock" xmlns:w16se="http://schemas.microsoft.com/office/word/2015/wordml/symex" mc:Ignorable="w14 w15 w16se w16cid w16 w16cex w16sdtdh w16sdtfl w16du">
   <w:docDefaults>
     <w:rPrDefault>
       <w:rPr>
@@ -2581,13 +2597,13 @@
     <w:name w:val="Normal"/>
     <w:qFormat/>
   </w:style>
-  <w:style w:type="character" w:default="1" w:styleId="Fuentedeprrafopredeter">
+  <w:style w:type="character" w:default="1" w:styleId="DefaultParagraphFont">
     <w:name w:val="Default Paragraph Font"/>
     <w:uiPriority w:val="1"/>
     <w:semiHidden/>
     <w:unhideWhenUsed/>
   </w:style>
-  <w:style w:type="table" w:default="1" w:styleId="Tablanormal">
+  <w:style w:type="table" w:default="1" w:styleId="TableNormal">
     <w:name w:val="Normal Table"/>
     <w:uiPriority w:val="99"/>
     <w:semiHidden/>
@@ -2602,15 +2618,15 @@
       </w:tblCellMar>
     </w:tblPr>
   </w:style>
-  <w:style w:type="numbering" w:default="1" w:styleId="Sinlista">
+  <w:style w:type="numbering" w:default="1" w:styleId="NoList">
     <w:name w:val="No List"/>
     <w:uiPriority w:val="99"/>
     <w:semiHidden/>
     <w:unhideWhenUsed/>
   </w:style>
-  <w:style w:type="table" w:styleId="Tablaconcuadrcula">
+  <w:style w:type="table" w:styleId="TableGrid">
     <w:name w:val="Table Grid"/>
-    <w:basedOn w:val="Tablanormal"/>
+    <w:basedOn w:val="TableNormal"/>
     <w:uiPriority w:val="39"/>
     <w:rsid w:val="00DC3094"/>
     <w:pPr>

</xml_diff>

<commit_message>
Version of AS-IS processes
</commit_message>
<xml_diff>
--- a/docs/Procesos/AS-IS/Listado.docx
+++ b/docs/Procesos/AS-IS/Listado.docx
@@ -1,10 +1,10 @@
 
 <file path=word/document.xml><?xml version="1.0" encoding="utf-8"?>
-<w:document xmlns:wpc="http://schemas.microsoft.com/office/word/2010/wordprocessingCanvas" xmlns:cx="http://schemas.microsoft.com/office/drawing/2014/chartex" xmlns:cx1="http://schemas.microsoft.com/office/drawing/2015/9/8/chartex" xmlns:cx2="http://schemas.microsoft.com/office/drawing/2015/10/21/chartex" xmlns:cx3="http://schemas.microsoft.com/office/drawing/2016/5/9/chartex" xmlns:cx4="http://schemas.microsoft.com/office/drawing/2016/5/10/chartex" xmlns:cx5="http://schemas.microsoft.com/office/drawing/2016/5/11/chartex" xmlns:cx6="http://schemas.microsoft.com/office/drawing/2016/5/12/chartex" xmlns:cx7="http://schemas.microsoft.com/office/drawing/2016/5/13/chartex" xmlns:cx8="http://schemas.microsoft.com/office/drawing/2016/5/14/chartex" xmlns:mc="http://schemas.openxmlformats.org/markup-compatibility/2006" xmlns:aink="http://schemas.microsoft.com/office/drawing/2016/ink" xmlns:am3d="http://schemas.microsoft.com/office/drawing/2017/model3d" xmlns:o="urn:schemas-microsoft-com:office:office" xmlns:oel="http://schemas.microsoft.com/office/2019/extlst" xmlns:r="http://schemas.openxmlformats.org/officeDocument/2006/relationships" xmlns:m="http://schemas.openxmlformats.org/officeDocument/2006/math" xmlns:v="urn:schemas-microsoft-com:vml" xmlns:wp14="http://schemas.microsoft.com/office/word/2010/wordprocessingDrawing" xmlns:wp="http://schemas.openxmlformats.org/drawingml/2006/wordprocessingDrawing" xmlns:w10="urn:schemas-microsoft-com:office:word" xmlns:w="http://schemas.openxmlformats.org/wordprocessingml/2006/main" xmlns:w14="http://schemas.microsoft.com/office/word/2010/wordml" xmlns:w15="http://schemas.microsoft.com/office/word/2012/wordml" xmlns:w16cex="http://schemas.microsoft.com/office/word/2018/wordml/cex" xmlns:w16cid="http://schemas.microsoft.com/office/word/2016/wordml/cid" xmlns:w16="http://schemas.microsoft.com/office/word/2018/wordml" xmlns:w16du="http://schemas.microsoft.com/office/word/2023/wordml/word16du" xmlns:w16sdtdh="http://schemas.microsoft.com/office/word/2020/wordml/sdtdatahash" xmlns:w16sdtfl="http://schemas.microsoft.com/office/word/2024/wordml/sdtformatlock" xmlns:w16se="http://schemas.microsoft.com/office/word/2015/wordml/symex" xmlns:wpg="http://schemas.microsoft.com/office/word/2010/wordprocessingGroup" xmlns:wpi="http://schemas.microsoft.com/office/word/2010/wordprocessingInk" xmlns:wne="http://schemas.microsoft.com/office/word/2006/wordml" xmlns:wps="http://schemas.microsoft.com/office/word/2010/wordprocessingShape" mc:Ignorable="w14 w15 w16se w16cid w16 w16cex w16sdtdh w16sdtfl w16du wp14">
+<w:document xmlns:wpc="http://schemas.microsoft.com/office/word/2010/wordprocessingCanvas" xmlns:cx="http://schemas.microsoft.com/office/drawing/2014/chartex" xmlns:cx1="http://schemas.microsoft.com/office/drawing/2015/9/8/chartex" xmlns:cx2="http://schemas.microsoft.com/office/drawing/2015/10/21/chartex" xmlns:cx3="http://schemas.microsoft.com/office/drawing/2016/5/9/chartex" xmlns:cx4="http://schemas.microsoft.com/office/drawing/2016/5/10/chartex" xmlns:cx5="http://schemas.microsoft.com/office/drawing/2016/5/11/chartex" xmlns:cx6="http://schemas.microsoft.com/office/drawing/2016/5/12/chartex" xmlns:cx7="http://schemas.microsoft.com/office/drawing/2016/5/13/chartex" xmlns:cx8="http://schemas.microsoft.com/office/drawing/2016/5/14/chartex" xmlns:mc="http://schemas.openxmlformats.org/markup-compatibility/2006" xmlns:aink="http://schemas.microsoft.com/office/drawing/2016/ink" xmlns:am3d="http://schemas.microsoft.com/office/drawing/2017/model3d" xmlns:o="urn:schemas-microsoft-com:office:office" xmlns:r="http://schemas.openxmlformats.org/officeDocument/2006/relationships" xmlns:m="http://schemas.openxmlformats.org/officeDocument/2006/math" xmlns:v="urn:schemas-microsoft-com:vml" xmlns:wp14="http://schemas.microsoft.com/office/word/2010/wordprocessingDrawing" xmlns:wp="http://schemas.openxmlformats.org/drawingml/2006/wordprocessingDrawing" xmlns:w10="urn:schemas-microsoft-com:office:word" xmlns:w="http://schemas.openxmlformats.org/wordprocessingml/2006/main" xmlns:w14="http://schemas.microsoft.com/office/word/2010/wordml" xmlns:w15="http://schemas.microsoft.com/office/word/2012/wordml" xmlns:w16cex="http://schemas.microsoft.com/office/word/2018/wordml/cex" xmlns:w16cid="http://schemas.microsoft.com/office/word/2016/wordml/cid" xmlns:w16="http://schemas.microsoft.com/office/word/2018/wordml" xmlns:w16sdtdh="http://schemas.microsoft.com/office/word/2020/wordml/sdtdatahash" xmlns:w16se="http://schemas.microsoft.com/office/word/2015/wordml/symex" xmlns:wpg="http://schemas.microsoft.com/office/word/2010/wordprocessingGroup" xmlns:wpi="http://schemas.microsoft.com/office/word/2010/wordprocessingInk" xmlns:wne="http://schemas.microsoft.com/office/word/2006/wordml" xmlns:wps="http://schemas.microsoft.com/office/word/2010/wordprocessingShape" mc:Ignorable="w14 w15 w16se w16cid w16 w16cex w16sdtdh wp14">
   <w:body>
     <w:tbl>
       <w:tblPr>
-        <w:tblStyle w:val="TableGrid"/>
+        <w:tblStyle w:val="Tablaconcuadrcula"/>
         <w:tblW w:w="0" w:type="auto"/>
         <w:tblLook w:val="04A0" w:firstRow="1" w:lastRow="0" w:firstColumn="1" w:lastColumn="0" w:noHBand="0" w:noVBand="1"/>
       </w:tblPr>
@@ -410,7 +410,17 @@
                 <w:szCs w:val="24"/>
                 <w:shd w:val="clear" w:color="auto" w:fill="FFFFFF"/>
               </w:rPr>
-              <w:t xml:space="preserve"> c</w:t>
+              <w:t xml:space="preserve"> </w:t>
+            </w:r>
+            <w:r>
+              <w:rPr>
+                <w:rFonts w:cstheme="minorHAnsi"/>
+                <w:color w:val="000000"/>
+                <w:sz w:val="24"/>
+                <w:szCs w:val="24"/>
+                <w:shd w:val="clear" w:color="auto" w:fill="FFFFFF"/>
+              </w:rPr>
+              <w:t>C</w:t>
             </w:r>
             <w:r>
               <w:rPr>
@@ -2199,7 +2209,7 @@
 </file>
 
 <file path=word/styles.xml><?xml version="1.0" encoding="utf-8"?>
-<w:styles xmlns:mc="http://schemas.openxmlformats.org/markup-compatibility/2006" xmlns:r="http://schemas.openxmlformats.org/officeDocument/2006/relationships" xmlns:w="http://schemas.openxmlformats.org/wordprocessingml/2006/main" xmlns:w14="http://schemas.microsoft.com/office/word/2010/wordml" xmlns:w15="http://schemas.microsoft.com/office/word/2012/wordml" xmlns:w16cex="http://schemas.microsoft.com/office/word/2018/wordml/cex" xmlns:w16cid="http://schemas.microsoft.com/office/word/2016/wordml/cid" xmlns:w16="http://schemas.microsoft.com/office/word/2018/wordml" xmlns:w16du="http://schemas.microsoft.com/office/word/2023/wordml/word16du" xmlns:w16sdtdh="http://schemas.microsoft.com/office/word/2020/wordml/sdtdatahash" xmlns:w16sdtfl="http://schemas.microsoft.com/office/word/2024/wordml/sdtformatlock" xmlns:w16se="http://schemas.microsoft.com/office/word/2015/wordml/symex" mc:Ignorable="w14 w15 w16se w16cid w16 w16cex w16sdtdh w16sdtfl w16du">
+<w:styles xmlns:mc="http://schemas.openxmlformats.org/markup-compatibility/2006" xmlns:r="http://schemas.openxmlformats.org/officeDocument/2006/relationships" xmlns:w="http://schemas.openxmlformats.org/wordprocessingml/2006/main" xmlns:w14="http://schemas.microsoft.com/office/word/2010/wordml" xmlns:w15="http://schemas.microsoft.com/office/word/2012/wordml" xmlns:w16cex="http://schemas.microsoft.com/office/word/2018/wordml/cex" xmlns:w16cid="http://schemas.microsoft.com/office/word/2016/wordml/cid" xmlns:w16="http://schemas.microsoft.com/office/word/2018/wordml" xmlns:w16sdtdh="http://schemas.microsoft.com/office/word/2020/wordml/sdtdatahash" xmlns:w16se="http://schemas.microsoft.com/office/word/2015/wordml/symex" mc:Ignorable="w14 w15 w16se w16cid w16 w16cex w16sdtdh">
   <w:docDefaults>
     <w:rPrDefault>
       <w:rPr>
@@ -2597,13 +2607,13 @@
     <w:name w:val="Normal"/>
     <w:qFormat/>
   </w:style>
-  <w:style w:type="character" w:default="1" w:styleId="DefaultParagraphFont">
+  <w:style w:type="character" w:default="1" w:styleId="Fuentedeprrafopredeter">
     <w:name w:val="Default Paragraph Font"/>
     <w:uiPriority w:val="1"/>
     <w:semiHidden/>
     <w:unhideWhenUsed/>
   </w:style>
-  <w:style w:type="table" w:default="1" w:styleId="TableNormal">
+  <w:style w:type="table" w:default="1" w:styleId="Tablanormal">
     <w:name w:val="Normal Table"/>
     <w:uiPriority w:val="99"/>
     <w:semiHidden/>
@@ -2618,15 +2628,15 @@
       </w:tblCellMar>
     </w:tblPr>
   </w:style>
-  <w:style w:type="numbering" w:default="1" w:styleId="NoList">
+  <w:style w:type="numbering" w:default="1" w:styleId="Sinlista">
     <w:name w:val="No List"/>
     <w:uiPriority w:val="99"/>
     <w:semiHidden/>
     <w:unhideWhenUsed/>
   </w:style>
-  <w:style w:type="table" w:styleId="TableGrid">
+  <w:style w:type="table" w:styleId="Tablaconcuadrcula">
     <w:name w:val="Table Grid"/>
-    <w:basedOn w:val="TableNormal"/>
+    <w:basedOn w:val="Tablanormal"/>
     <w:uiPriority w:val="39"/>
     <w:rsid w:val="00DC3094"/>
     <w:pPr>

</xml_diff>

<commit_message>
review of more processes
</commit_message>
<xml_diff>
--- a/docs/Procesos/AS-IS/Listado.docx
+++ b/docs/Procesos/AS-IS/Listado.docx
@@ -1,10 +1,10 @@
 
 <file path=word/document.xml><?xml version="1.0" encoding="utf-8"?>
-<w:document xmlns:wpc="http://schemas.microsoft.com/office/word/2010/wordprocessingCanvas" xmlns:cx="http://schemas.microsoft.com/office/drawing/2014/chartex" xmlns:cx1="http://schemas.microsoft.com/office/drawing/2015/9/8/chartex" xmlns:cx2="http://schemas.microsoft.com/office/drawing/2015/10/21/chartex" xmlns:cx3="http://schemas.microsoft.com/office/drawing/2016/5/9/chartex" xmlns:cx4="http://schemas.microsoft.com/office/drawing/2016/5/10/chartex" xmlns:cx5="http://schemas.microsoft.com/office/drawing/2016/5/11/chartex" xmlns:cx6="http://schemas.microsoft.com/office/drawing/2016/5/12/chartex" xmlns:cx7="http://schemas.microsoft.com/office/drawing/2016/5/13/chartex" xmlns:cx8="http://schemas.microsoft.com/office/drawing/2016/5/14/chartex" xmlns:mc="http://schemas.openxmlformats.org/markup-compatibility/2006" xmlns:aink="http://schemas.microsoft.com/office/drawing/2016/ink" xmlns:am3d="http://schemas.microsoft.com/office/drawing/2017/model3d" xmlns:o="urn:schemas-microsoft-com:office:office" xmlns:r="http://schemas.openxmlformats.org/officeDocument/2006/relationships" xmlns:m="http://schemas.openxmlformats.org/officeDocument/2006/math" xmlns:v="urn:schemas-microsoft-com:vml" xmlns:wp14="http://schemas.microsoft.com/office/word/2010/wordprocessingDrawing" xmlns:wp="http://schemas.openxmlformats.org/drawingml/2006/wordprocessingDrawing" xmlns:w10="urn:schemas-microsoft-com:office:word" xmlns:w="http://schemas.openxmlformats.org/wordprocessingml/2006/main" xmlns:w14="http://schemas.microsoft.com/office/word/2010/wordml" xmlns:w15="http://schemas.microsoft.com/office/word/2012/wordml" xmlns:w16cex="http://schemas.microsoft.com/office/word/2018/wordml/cex" xmlns:w16cid="http://schemas.microsoft.com/office/word/2016/wordml/cid" xmlns:w16="http://schemas.microsoft.com/office/word/2018/wordml" xmlns:w16sdtdh="http://schemas.microsoft.com/office/word/2020/wordml/sdtdatahash" xmlns:w16se="http://schemas.microsoft.com/office/word/2015/wordml/symex" xmlns:wpg="http://schemas.microsoft.com/office/word/2010/wordprocessingGroup" xmlns:wpi="http://schemas.microsoft.com/office/word/2010/wordprocessingInk" xmlns:wne="http://schemas.microsoft.com/office/word/2006/wordml" xmlns:wps="http://schemas.microsoft.com/office/word/2010/wordprocessingShape" mc:Ignorable="w14 w15 w16se w16cid w16 w16cex w16sdtdh wp14">
+<w:document xmlns:wpc="http://schemas.microsoft.com/office/word/2010/wordprocessingCanvas" xmlns:cx="http://schemas.microsoft.com/office/drawing/2014/chartex" xmlns:cx1="http://schemas.microsoft.com/office/drawing/2015/9/8/chartex" xmlns:cx2="http://schemas.microsoft.com/office/drawing/2015/10/21/chartex" xmlns:cx3="http://schemas.microsoft.com/office/drawing/2016/5/9/chartex" xmlns:cx4="http://schemas.microsoft.com/office/drawing/2016/5/10/chartex" xmlns:cx5="http://schemas.microsoft.com/office/drawing/2016/5/11/chartex" xmlns:cx6="http://schemas.microsoft.com/office/drawing/2016/5/12/chartex" xmlns:cx7="http://schemas.microsoft.com/office/drawing/2016/5/13/chartex" xmlns:cx8="http://schemas.microsoft.com/office/drawing/2016/5/14/chartex" xmlns:mc="http://schemas.openxmlformats.org/markup-compatibility/2006" xmlns:aink="http://schemas.microsoft.com/office/drawing/2016/ink" xmlns:am3d="http://schemas.microsoft.com/office/drawing/2017/model3d" xmlns:o="urn:schemas-microsoft-com:office:office" xmlns:oel="http://schemas.microsoft.com/office/2019/extlst" xmlns:r="http://schemas.openxmlformats.org/officeDocument/2006/relationships" xmlns:m="http://schemas.openxmlformats.org/officeDocument/2006/math" xmlns:v="urn:schemas-microsoft-com:vml" xmlns:wp14="http://schemas.microsoft.com/office/word/2010/wordprocessingDrawing" xmlns:wp="http://schemas.openxmlformats.org/drawingml/2006/wordprocessingDrawing" xmlns:w10="urn:schemas-microsoft-com:office:word" xmlns:w="http://schemas.openxmlformats.org/wordprocessingml/2006/main" xmlns:w14="http://schemas.microsoft.com/office/word/2010/wordml" xmlns:w15="http://schemas.microsoft.com/office/word/2012/wordml" xmlns:w16cex="http://schemas.microsoft.com/office/word/2018/wordml/cex" xmlns:w16cid="http://schemas.microsoft.com/office/word/2016/wordml/cid" xmlns:w16="http://schemas.microsoft.com/office/word/2018/wordml" xmlns:w16du="http://schemas.microsoft.com/office/word/2023/wordml/word16du" xmlns:w16sdtdh="http://schemas.microsoft.com/office/word/2020/wordml/sdtdatahash" xmlns:w16sdtfl="http://schemas.microsoft.com/office/word/2024/wordml/sdtformatlock" xmlns:w16se="http://schemas.microsoft.com/office/word/2015/wordml/symex" xmlns:wpg="http://schemas.microsoft.com/office/word/2010/wordprocessingGroup" xmlns:wpi="http://schemas.microsoft.com/office/word/2010/wordprocessingInk" xmlns:wne="http://schemas.microsoft.com/office/word/2006/wordml" xmlns:wps="http://schemas.microsoft.com/office/word/2010/wordprocessingShape" mc:Ignorable="w14 w15 w16se w16cid w16 w16cex w16sdtdh w16sdtfl w16du wp14">
   <w:body>
     <w:tbl>
       <w:tblPr>
-        <w:tblStyle w:val="Tablaconcuadrcula"/>
+        <w:tblStyle w:val="TableGrid"/>
         <w:tblW w:w="0" w:type="auto"/>
         <w:tblLook w:val="04A0" w:firstRow="1" w:lastRow="0" w:firstColumn="1" w:lastColumn="0" w:noHBand="0" w:noVBand="1"/>
       </w:tblPr>
@@ -387,7 +387,7 @@
                 <w:sz w:val="24"/>
                 <w:szCs w:val="24"/>
               </w:rPr>
-              <w:t>REVISAR</w:t>
+              <w:t>SI</w:t>
             </w:r>
           </w:p>
         </w:tc>
@@ -1202,7 +1202,7 @@
                 <w:sz w:val="24"/>
                 <w:szCs w:val="24"/>
               </w:rPr>
-              <w:t>REVISAR</w:t>
+              <w:t>AJUSTAR</w:t>
             </w:r>
           </w:p>
         </w:tc>
@@ -1366,27 +1366,7 @@
                 <w:szCs w:val="24"/>
                 <w:shd w:val="clear" w:color="auto" w:fill="FFFFFF"/>
               </w:rPr>
-              <w:t>Validar</w:t>
-            </w:r>
-            <w:r>
-              <w:rPr>
-                <w:rFonts w:cstheme="minorHAnsi"/>
-                <w:color w:val="000000" w:themeColor="text1"/>
-                <w:sz w:val="24"/>
-                <w:szCs w:val="24"/>
-                <w:shd w:val="clear" w:color="auto" w:fill="FFFFFF"/>
-              </w:rPr>
-              <w:t xml:space="preserve"> horario </w:t>
-            </w:r>
-            <w:r>
-              <w:rPr>
-                <w:rFonts w:cstheme="minorHAnsi"/>
-                <w:color w:val="000000" w:themeColor="text1"/>
-                <w:sz w:val="24"/>
-                <w:szCs w:val="24"/>
-                <w:shd w:val="clear" w:color="auto" w:fill="FFFFFF"/>
-              </w:rPr>
-              <w:t xml:space="preserve">módulo - </w:t>
+              <w:t xml:space="preserve">Validar horario módulo - </w:t>
             </w:r>
             <w:proofErr w:type="spellStart"/>
             <w:r>
@@ -2072,7 +2052,7 @@
                 <w:sz w:val="24"/>
                 <w:szCs w:val="24"/>
               </w:rPr>
-              <w:t>REVISAR</w:t>
+              <w:t>SI</w:t>
             </w:r>
           </w:p>
         </w:tc>
@@ -2343,27 +2323,7 @@
                 <w:szCs w:val="24"/>
                 <w:shd w:val="clear" w:color="auto" w:fill="FFFFFF"/>
               </w:rPr>
-              <w:t>Asignación horarios recepción</w:t>
-            </w:r>
-            <w:r>
-              <w:rPr>
-                <w:rFonts w:cstheme="minorHAnsi"/>
-                <w:color w:val="000000"/>
-                <w:sz w:val="24"/>
-                <w:szCs w:val="24"/>
-                <w:shd w:val="clear" w:color="auto" w:fill="FFFFFF"/>
-              </w:rPr>
-              <w:t xml:space="preserve"> documentos</w:t>
-            </w:r>
-            <w:r>
-              <w:rPr>
-                <w:rFonts w:cstheme="minorHAnsi"/>
-                <w:color w:val="000000"/>
-                <w:sz w:val="24"/>
-                <w:szCs w:val="24"/>
-                <w:shd w:val="clear" w:color="auto" w:fill="FFFFFF"/>
-              </w:rPr>
-              <w:t xml:space="preserve"> a docentes</w:t>
+              <w:t>Asignación horarios recepción documentos a docentes</w:t>
             </w:r>
           </w:p>
         </w:tc>
@@ -2750,15 +2710,7 @@
                 <w:sz w:val="24"/>
                 <w:szCs w:val="24"/>
               </w:rPr>
-              <w:t>2</w:t>
-            </w:r>
-            <w:r>
-              <w:rPr>
-                <w:rFonts w:cstheme="minorHAnsi"/>
-                <w:sz w:val="24"/>
-                <w:szCs w:val="24"/>
-              </w:rPr>
-              <w:t>3</w:t>
+              <w:t>23</w:t>
             </w:r>
           </w:p>
         </w:tc>
@@ -2827,7 +2779,6 @@
         <w:tc>
           <w:tcPr>
             <w:tcW w:w="1786" w:type="dxa"/>
-            <w:vAlign w:val="center"/>
           </w:tcPr>
           <w:p>
             <w:pPr>
@@ -2845,7 +2796,7 @@
                 <w:sz w:val="24"/>
                 <w:szCs w:val="24"/>
               </w:rPr>
-              <w:t>NO</w:t>
+              <w:t>REVISAR</w:t>
             </w:r>
           </w:p>
         </w:tc>
@@ -2871,15 +2822,7 @@
                 <w:sz w:val="24"/>
                 <w:szCs w:val="24"/>
               </w:rPr>
-              <w:t>2</w:t>
-            </w:r>
-            <w:r>
-              <w:rPr>
-                <w:rFonts w:cstheme="minorHAnsi"/>
-                <w:sz w:val="24"/>
-                <w:szCs w:val="24"/>
-              </w:rPr>
-              <w:t>4</w:t>
+              <w:t>24</w:t>
             </w:r>
           </w:p>
         </w:tc>
@@ -2907,17 +2850,7 @@
                 <w:szCs w:val="24"/>
                 <w:shd w:val="clear" w:color="auto" w:fill="FFFFFF"/>
               </w:rPr>
-              <w:t>Solicitud certificada</w:t>
-            </w:r>
-            <w:r>
-              <w:rPr>
-                <w:rFonts w:cstheme="minorHAnsi"/>
-                <w:color w:val="000000"/>
-                <w:sz w:val="24"/>
-                <w:szCs w:val="24"/>
-                <w:shd w:val="clear" w:color="auto" w:fill="FFFFFF"/>
-              </w:rPr>
-              <w:t xml:space="preserve"> de módulos</w:t>
+              <w:t>Solicitud certificada de módulos</w:t>
             </w:r>
           </w:p>
         </w:tc>
@@ -2948,24 +2881,23 @@
         <w:tc>
           <w:tcPr>
             <w:tcW w:w="1786" w:type="dxa"/>
-            <w:vAlign w:val="center"/>
-          </w:tcPr>
-          <w:p>
-            <w:pPr>
-              <w:jc w:val="center"/>
-              <w:rPr>
-                <w:rFonts w:cstheme="minorHAnsi"/>
-                <w:sz w:val="24"/>
-                <w:szCs w:val="24"/>
-              </w:rPr>
-            </w:pPr>
-            <w:r>
-              <w:rPr>
-                <w:rFonts w:cstheme="minorHAnsi"/>
-                <w:sz w:val="24"/>
-                <w:szCs w:val="24"/>
-              </w:rPr>
-              <w:t>NO</w:t>
+          </w:tcPr>
+          <w:p>
+            <w:pPr>
+              <w:jc w:val="center"/>
+              <w:rPr>
+                <w:rFonts w:cstheme="minorHAnsi"/>
+                <w:sz w:val="24"/>
+                <w:szCs w:val="24"/>
+              </w:rPr>
+            </w:pPr>
+            <w:r>
+              <w:rPr>
+                <w:rFonts w:cstheme="minorHAnsi"/>
+                <w:sz w:val="24"/>
+                <w:szCs w:val="24"/>
+              </w:rPr>
+              <w:t>REVISAR</w:t>
             </w:r>
           </w:p>
         </w:tc>
@@ -3056,24 +2988,23 @@
         <w:tc>
           <w:tcPr>
             <w:tcW w:w="1786" w:type="dxa"/>
-            <w:vAlign w:val="center"/>
-          </w:tcPr>
-          <w:p>
-            <w:pPr>
-              <w:jc w:val="center"/>
-              <w:rPr>
-                <w:rFonts w:cstheme="minorHAnsi"/>
-                <w:sz w:val="24"/>
-                <w:szCs w:val="24"/>
-              </w:rPr>
-            </w:pPr>
-            <w:r>
-              <w:rPr>
-                <w:rFonts w:cstheme="minorHAnsi"/>
-                <w:sz w:val="24"/>
-                <w:szCs w:val="24"/>
-              </w:rPr>
-              <w:t>NO</w:t>
+          </w:tcPr>
+          <w:p>
+            <w:pPr>
+              <w:jc w:val="center"/>
+              <w:rPr>
+                <w:rFonts w:cstheme="minorHAnsi"/>
+                <w:sz w:val="24"/>
+                <w:szCs w:val="24"/>
+              </w:rPr>
+            </w:pPr>
+            <w:r>
+              <w:rPr>
+                <w:rFonts w:cstheme="minorHAnsi"/>
+                <w:sz w:val="24"/>
+                <w:szCs w:val="24"/>
+              </w:rPr>
+              <w:t>REVISAR</w:t>
             </w:r>
           </w:p>
         </w:tc>
@@ -3164,24 +3095,23 @@
         <w:tc>
           <w:tcPr>
             <w:tcW w:w="1786" w:type="dxa"/>
-            <w:vAlign w:val="center"/>
-          </w:tcPr>
-          <w:p>
-            <w:pPr>
-              <w:jc w:val="center"/>
-              <w:rPr>
-                <w:rFonts w:cstheme="minorHAnsi"/>
-                <w:sz w:val="24"/>
-                <w:szCs w:val="24"/>
-              </w:rPr>
-            </w:pPr>
-            <w:r>
-              <w:rPr>
-                <w:rFonts w:cstheme="minorHAnsi"/>
-                <w:sz w:val="24"/>
-                <w:szCs w:val="24"/>
-              </w:rPr>
-              <w:t>NO</w:t>
+          </w:tcPr>
+          <w:p>
+            <w:pPr>
+              <w:jc w:val="center"/>
+              <w:rPr>
+                <w:rFonts w:cstheme="minorHAnsi"/>
+                <w:sz w:val="24"/>
+                <w:szCs w:val="24"/>
+              </w:rPr>
+            </w:pPr>
+            <w:r>
+              <w:rPr>
+                <w:rFonts w:cstheme="minorHAnsi"/>
+                <w:sz w:val="24"/>
+                <w:szCs w:val="24"/>
+              </w:rPr>
+              <w:t>REVISAR</w:t>
             </w:r>
           </w:p>
         </w:tc>
@@ -3207,15 +3137,7 @@
                 <w:sz w:val="24"/>
                 <w:szCs w:val="24"/>
               </w:rPr>
-              <w:t>2</w:t>
-            </w:r>
-            <w:r>
-              <w:rPr>
-                <w:rFonts w:cstheme="minorHAnsi"/>
-                <w:sz w:val="24"/>
-                <w:szCs w:val="24"/>
-              </w:rPr>
-              <w:t>7</w:t>
+              <w:t>27</w:t>
             </w:r>
           </w:p>
         </w:tc>
@@ -3274,24 +3196,124 @@
         <w:tc>
           <w:tcPr>
             <w:tcW w:w="1786" w:type="dxa"/>
-            <w:vAlign w:val="center"/>
-          </w:tcPr>
-          <w:p>
-            <w:pPr>
-              <w:jc w:val="center"/>
-              <w:rPr>
-                <w:rFonts w:cstheme="minorHAnsi"/>
-                <w:sz w:val="24"/>
-                <w:szCs w:val="24"/>
-              </w:rPr>
-            </w:pPr>
-            <w:r>
-              <w:rPr>
-                <w:rFonts w:cstheme="minorHAnsi"/>
-                <w:sz w:val="24"/>
-                <w:szCs w:val="24"/>
-              </w:rPr>
-              <w:t>NO</w:t>
+          </w:tcPr>
+          <w:p>
+            <w:pPr>
+              <w:jc w:val="center"/>
+              <w:rPr>
+                <w:rFonts w:cstheme="minorHAnsi"/>
+                <w:sz w:val="24"/>
+                <w:szCs w:val="24"/>
+              </w:rPr>
+            </w:pPr>
+            <w:r>
+              <w:rPr>
+                <w:rFonts w:cstheme="minorHAnsi"/>
+                <w:sz w:val="24"/>
+                <w:szCs w:val="24"/>
+              </w:rPr>
+              <w:t>REVISAR</w:t>
+            </w:r>
+          </w:p>
+        </w:tc>
+      </w:tr>
+      <w:tr>
+        <w:tc>
+          <w:tcPr>
+            <w:tcW w:w="620" w:type="dxa"/>
+            <w:vAlign w:val="center"/>
+          </w:tcPr>
+          <w:p>
+            <w:pPr>
+              <w:jc w:val="center"/>
+              <w:rPr>
+                <w:rFonts w:cstheme="minorHAnsi"/>
+                <w:sz w:val="24"/>
+                <w:szCs w:val="24"/>
+              </w:rPr>
+            </w:pPr>
+            <w:r>
+              <w:rPr>
+                <w:rFonts w:cstheme="minorHAnsi"/>
+                <w:sz w:val="24"/>
+                <w:szCs w:val="24"/>
+              </w:rPr>
+              <w:t>28</w:t>
+            </w:r>
+          </w:p>
+        </w:tc>
+        <w:tc>
+          <w:tcPr>
+            <w:tcW w:w="4682" w:type="dxa"/>
+            <w:vAlign w:val="center"/>
+          </w:tcPr>
+          <w:p>
+            <w:pPr>
+              <w:jc w:val="center"/>
+              <w:rPr>
+                <w:rFonts w:cstheme="minorHAnsi"/>
+                <w:color w:val="000000"/>
+                <w:sz w:val="24"/>
+                <w:szCs w:val="24"/>
+                <w:shd w:val="clear" w:color="auto" w:fill="FFFFFF"/>
+              </w:rPr>
+            </w:pPr>
+            <w:r>
+              <w:rPr>
+                <w:rFonts w:cstheme="minorHAnsi"/>
+                <w:color w:val="000000"/>
+                <w:sz w:val="24"/>
+                <w:szCs w:val="24"/>
+                <w:shd w:val="clear" w:color="auto" w:fill="FFFFFF"/>
+              </w:rPr>
+              <w:t>Inscripción a un módulo BULL</w:t>
+            </w:r>
+          </w:p>
+        </w:tc>
+        <w:tc>
+          <w:tcPr>
+            <w:tcW w:w="1406" w:type="dxa"/>
+            <w:vAlign w:val="center"/>
+          </w:tcPr>
+          <w:p>
+            <w:pPr>
+              <w:jc w:val="center"/>
+              <w:rPr>
+                <w:rFonts w:cstheme="minorHAnsi"/>
+                <w:sz w:val="24"/>
+                <w:szCs w:val="24"/>
+              </w:rPr>
+            </w:pPr>
+            <w:r>
+              <w:rPr>
+                <w:rFonts w:cstheme="minorHAnsi"/>
+                <w:sz w:val="24"/>
+                <w:szCs w:val="24"/>
+              </w:rPr>
+              <w:t xml:space="preserve">Proceso </w:t>
+            </w:r>
+          </w:p>
+        </w:tc>
+        <w:tc>
+          <w:tcPr>
+            <w:tcW w:w="1786" w:type="dxa"/>
+          </w:tcPr>
+          <w:p>
+            <w:pPr>
+              <w:jc w:val="center"/>
+              <w:rPr>
+                <w:rFonts w:cstheme="minorHAnsi"/>
+                <w:sz w:val="24"/>
+                <w:szCs w:val="24"/>
+              </w:rPr>
+            </w:pPr>
+            <w:r>
+              <w:rPr>
+                <w:rFonts w:cstheme="minorHAnsi"/>
+                <w:sz w:val="24"/>
+                <w:szCs w:val="24"/>
+              </w:rPr>
+              <w:t xml:space="preserve">NO </w:t>
             </w:r>
           </w:p>
         </w:tc>
@@ -3317,7 +3339,7 @@
 </file>
 
 <file path=word/styles.xml><?xml version="1.0" encoding="utf-8"?>
-<w:styles xmlns:mc="http://schemas.openxmlformats.org/markup-compatibility/2006" xmlns:r="http://schemas.openxmlformats.org/officeDocument/2006/relationships" xmlns:w="http://schemas.openxmlformats.org/wordprocessingml/2006/main" xmlns:w14="http://schemas.microsoft.com/office/word/2010/wordml" xmlns:w15="http://schemas.microsoft.com/office/word/2012/wordml" xmlns:w16cex="http://schemas.microsoft.com/office/word/2018/wordml/cex" xmlns:w16cid="http://schemas.microsoft.com/office/word/2016/wordml/cid" xmlns:w16="http://schemas.microsoft.com/office/word/2018/wordml" xmlns:w16sdtdh="http://schemas.microsoft.com/office/word/2020/wordml/sdtdatahash" xmlns:w16se="http://schemas.microsoft.com/office/word/2015/wordml/symex" mc:Ignorable="w14 w15 w16se w16cid w16 w16cex w16sdtdh">
+<w:styles xmlns:mc="http://schemas.openxmlformats.org/markup-compatibility/2006" xmlns:r="http://schemas.openxmlformats.org/officeDocument/2006/relationships" xmlns:w="http://schemas.openxmlformats.org/wordprocessingml/2006/main" xmlns:w14="http://schemas.microsoft.com/office/word/2010/wordml" xmlns:w15="http://schemas.microsoft.com/office/word/2012/wordml" xmlns:w16cex="http://schemas.microsoft.com/office/word/2018/wordml/cex" xmlns:w16cid="http://schemas.microsoft.com/office/word/2016/wordml/cid" xmlns:w16="http://schemas.microsoft.com/office/word/2018/wordml" xmlns:w16du="http://schemas.microsoft.com/office/word/2023/wordml/word16du" xmlns:w16sdtdh="http://schemas.microsoft.com/office/word/2020/wordml/sdtdatahash" xmlns:w16sdtfl="http://schemas.microsoft.com/office/word/2024/wordml/sdtformatlock" xmlns:w16se="http://schemas.microsoft.com/office/word/2015/wordml/symex" mc:Ignorable="w14 w15 w16se w16cid w16 w16cex w16sdtdh w16sdtfl w16du">
   <w:docDefaults>
     <w:rPrDefault>
       <w:rPr>
@@ -3715,13 +3737,13 @@
     <w:name w:val="Normal"/>
     <w:qFormat/>
   </w:style>
-  <w:style w:type="character" w:default="1" w:styleId="Fuentedeprrafopredeter">
+  <w:style w:type="character" w:default="1" w:styleId="DefaultParagraphFont">
     <w:name w:val="Default Paragraph Font"/>
     <w:uiPriority w:val="1"/>
     <w:semiHidden/>
     <w:unhideWhenUsed/>
   </w:style>
-  <w:style w:type="table" w:default="1" w:styleId="Tablanormal">
+  <w:style w:type="table" w:default="1" w:styleId="TableNormal">
     <w:name w:val="Normal Table"/>
     <w:uiPriority w:val="99"/>
     <w:semiHidden/>
@@ -3736,15 +3758,15 @@
       </w:tblCellMar>
     </w:tblPr>
   </w:style>
-  <w:style w:type="numbering" w:default="1" w:styleId="Sinlista">
+  <w:style w:type="numbering" w:default="1" w:styleId="NoList">
     <w:name w:val="No List"/>
     <w:uiPriority w:val="99"/>
     <w:semiHidden/>
     <w:unhideWhenUsed/>
   </w:style>
-  <w:style w:type="table" w:styleId="Tablaconcuadrcula">
+  <w:style w:type="table" w:styleId="TableGrid">
     <w:name w:val="Table Grid"/>
-    <w:basedOn w:val="Tablanormal"/>
+    <w:basedOn w:val="TableNormal"/>
     <w:uiPriority w:val="39"/>
     <w:rsid w:val="00DC3094"/>
     <w:pPr>
@@ -3761,9 +3783,9 @@
       </w:tblBorders>
     </w:tblPr>
   </w:style>
-  <w:style w:type="character" w:styleId="Refdecomentario">
+  <w:style w:type="character" w:styleId="CommentReference">
     <w:name w:val="annotation reference"/>
-    <w:basedOn w:val="Fuentedeprrafopredeter"/>
+    <w:basedOn w:val="DefaultParagraphFont"/>
     <w:uiPriority w:val="99"/>
     <w:semiHidden/>
     <w:unhideWhenUsed/>
@@ -3773,10 +3795,10 @@
       <w:szCs w:val="16"/>
     </w:rPr>
   </w:style>
-  <w:style w:type="paragraph" w:styleId="Textocomentario">
+  <w:style w:type="paragraph" w:styleId="CommentText">
     <w:name w:val="annotation text"/>
     <w:basedOn w:val="Normal"/>
-    <w:link w:val="TextocomentarioCar"/>
+    <w:link w:val="CommentTextChar"/>
     <w:uiPriority w:val="99"/>
     <w:unhideWhenUsed/>
     <w:rsid w:val="00912CA4"/>
@@ -3788,10 +3810,10 @@
       <w:szCs w:val="20"/>
     </w:rPr>
   </w:style>
-  <w:style w:type="character" w:customStyle="1" w:styleId="TextocomentarioCar">
-    <w:name w:val="Texto comentario Car"/>
-    <w:basedOn w:val="Fuentedeprrafopredeter"/>
-    <w:link w:val="Textocomentario"/>
+  <w:style w:type="character" w:customStyle="1" w:styleId="CommentTextChar">
+    <w:name w:val="Comment Text Char"/>
+    <w:basedOn w:val="DefaultParagraphFont"/>
+    <w:link w:val="CommentText"/>
     <w:uiPriority w:val="99"/>
     <w:rsid w:val="00912CA4"/>
     <w:rPr>
@@ -3799,11 +3821,11 @@
       <w:szCs w:val="20"/>
     </w:rPr>
   </w:style>
-  <w:style w:type="paragraph" w:styleId="Asuntodelcomentario">
+  <w:style w:type="paragraph" w:styleId="CommentSubject">
     <w:name w:val="annotation subject"/>
-    <w:basedOn w:val="Textocomentario"/>
-    <w:next w:val="Textocomentario"/>
-    <w:link w:val="AsuntodelcomentarioCar"/>
+    <w:basedOn w:val="CommentText"/>
+    <w:next w:val="CommentText"/>
+    <w:link w:val="CommentSubjectChar"/>
     <w:uiPriority w:val="99"/>
     <w:semiHidden/>
     <w:unhideWhenUsed/>
@@ -3813,10 +3835,10 @@
       <w:bCs/>
     </w:rPr>
   </w:style>
-  <w:style w:type="character" w:customStyle="1" w:styleId="AsuntodelcomentarioCar">
-    <w:name w:val="Asunto del comentario Car"/>
-    <w:basedOn w:val="TextocomentarioCar"/>
-    <w:link w:val="Asuntodelcomentario"/>
+  <w:style w:type="character" w:customStyle="1" w:styleId="CommentSubjectChar">
+    <w:name w:val="Comment Subject Char"/>
+    <w:basedOn w:val="CommentTextChar"/>
+    <w:link w:val="CommentSubject"/>
     <w:uiPriority w:val="99"/>
     <w:semiHidden/>
     <w:rsid w:val="00912CA4"/>
@@ -4092,12 +4114,9 @@
 </file>
 
 <file path=customXml/item1.xml><?xml version="1.0" encoding="utf-8"?>
-<?mso-contentType ?>
-<FormTemplates xmlns="http://schemas.microsoft.com/sharepoint/v3/contenttype/forms">
-  <Display>DocumentLibraryForm</Display>
-  <Edit>DocumentLibraryForm</Edit>
-  <New>DocumentLibraryForm</New>
-</FormTemplates>
+<p:properties xmlns:p="http://schemas.microsoft.com/office/2006/metadata/properties" xmlns:xsi="http://www.w3.org/2001/XMLSchema-instance" xmlns:pc="http://schemas.microsoft.com/office/infopath/2007/PartnerControls">
+  <documentManagement/>
+</p:properties>
 </file>
 
 <file path=customXml/item2.xml><?xml version="1.0" encoding="utf-8"?>
@@ -4281,15 +4300,19 @@
 </file>
 
 <file path=customXml/item3.xml><?xml version="1.0" encoding="utf-8"?>
-<p:properties xmlns:p="http://schemas.microsoft.com/office/2006/metadata/properties" xmlns:xsi="http://www.w3.org/2001/XMLSchema-instance" xmlns:pc="http://schemas.microsoft.com/office/infopath/2007/PartnerControls">
-  <documentManagement/>
-</p:properties>
+<?mso-contentType ?>
+<FormTemplates xmlns="http://schemas.microsoft.com/sharepoint/v3/contenttype/forms">
+  <Display>DocumentLibraryForm</Display>
+  <Edit>DocumentLibraryForm</Edit>
+  <New>DocumentLibraryForm</New>
+</FormTemplates>
 </file>
 
 <file path=customXml/itemProps1.xml><?xml version="1.0" encoding="utf-8"?>
-<ds:datastoreItem xmlns:ds="http://schemas.openxmlformats.org/officeDocument/2006/customXml" ds:itemID="{3025DBC8-FD06-425B-A857-21010C53CF4A}">
+<ds:datastoreItem xmlns:ds="http://schemas.openxmlformats.org/officeDocument/2006/customXml" ds:itemID="{24243C04-10FC-4527-8709-35346D55C87A}">
   <ds:schemaRefs>
-    <ds:schemaRef ds:uri="http://schemas.microsoft.com/sharepoint/v3/contenttype/forms"/>
+    <ds:schemaRef ds:uri="http://schemas.microsoft.com/office/2006/metadata/properties"/>
+    <ds:schemaRef ds:uri="http://schemas.microsoft.com/office/infopath/2007/PartnerControls"/>
   </ds:schemaRefs>
 </ds:datastoreItem>
 </file>
@@ -4313,10 +4336,9 @@
 </file>
 
 <file path=customXml/itemProps3.xml><?xml version="1.0" encoding="utf-8"?>
-<ds:datastoreItem xmlns:ds="http://schemas.openxmlformats.org/officeDocument/2006/customXml" ds:itemID="{24243C04-10FC-4527-8709-35346D55C87A}">
+<ds:datastoreItem xmlns:ds="http://schemas.openxmlformats.org/officeDocument/2006/customXml" ds:itemID="{3025DBC8-FD06-425B-A857-21010C53CF4A}">
   <ds:schemaRefs>
-    <ds:schemaRef ds:uri="http://schemas.microsoft.com/office/2006/metadata/properties"/>
-    <ds:schemaRef ds:uri="http://schemas.microsoft.com/office/infopath/2007/PartnerControls"/>
+    <ds:schemaRef ds:uri="http://schemas.microsoft.com/sharepoint/v3/contenttype/forms"/>
   </ds:schemaRefs>
 </ds:datastoreItem>
 </file>
</xml_diff>

<commit_message>
Cambios realizados en AS-IS
</commit_message>
<xml_diff>
--- a/docs/Procesos/AS-IS/Listado.docx
+++ b/docs/Procesos/AS-IS/Listado.docx
@@ -4,7 +4,7 @@
   <w:body>
     <w:tbl>
       <w:tblPr>
-        <w:tblStyle w:val="TableGrid"/>
+        <w:tblStyle w:val="Tablaconcuadrcula"/>
         <w:tblW w:w="0" w:type="auto"/>
         <w:tblLook w:val="04A0" w:firstRow="1" w:lastRow="0" w:firstColumn="1" w:lastColumn="0" w:noHBand="0" w:noVBand="1"/>
       </w:tblPr>
@@ -1202,7 +1202,7 @@
                 <w:sz w:val="24"/>
                 <w:szCs w:val="24"/>
               </w:rPr>
-              <w:t>AJUSTAR</w:t>
+              <w:t>REVISAR</w:t>
             </w:r>
           </w:p>
         </w:tc>
@@ -3268,6 +3268,16 @@
               </w:rPr>
               <w:t>Inscripción a un módulo BULL</w:t>
             </w:r>
+            <w:r>
+              <w:rPr>
+                <w:rFonts w:cstheme="minorHAnsi"/>
+                <w:color w:val="000000"/>
+                <w:sz w:val="24"/>
+                <w:szCs w:val="24"/>
+                <w:shd w:val="clear" w:color="auto" w:fill="FFFFFF"/>
+              </w:rPr>
+              <w:t xml:space="preserve"> - SIAU</w:t>
+            </w:r>
           </w:p>
         </w:tc>
         <w:tc>
@@ -3313,7 +3323,134 @@
                 <w:sz w:val="24"/>
                 <w:szCs w:val="24"/>
               </w:rPr>
-              <w:t xml:space="preserve">NO </w:t>
+              <w:t>REVISAR</w:t>
+            </w:r>
+            <w:r>
+              <w:rPr>
+                <w:rFonts w:cstheme="minorHAnsi"/>
+                <w:sz w:val="24"/>
+                <w:szCs w:val="24"/>
+              </w:rPr>
+              <w:t xml:space="preserve"> </w:t>
+            </w:r>
+          </w:p>
+        </w:tc>
+      </w:tr>
+      <w:tr>
+        <w:tc>
+          <w:tcPr>
+            <w:tcW w:w="620" w:type="dxa"/>
+            <w:vAlign w:val="center"/>
+          </w:tcPr>
+          <w:p>
+            <w:pPr>
+              <w:jc w:val="center"/>
+              <w:rPr>
+                <w:rFonts w:cstheme="minorHAnsi"/>
+                <w:sz w:val="24"/>
+                <w:szCs w:val="24"/>
+              </w:rPr>
+            </w:pPr>
+            <w:r>
+              <w:rPr>
+                <w:rFonts w:cstheme="minorHAnsi"/>
+                <w:sz w:val="24"/>
+                <w:szCs w:val="24"/>
+              </w:rPr>
+              <w:t>29</w:t>
+            </w:r>
+          </w:p>
+        </w:tc>
+        <w:tc>
+          <w:tcPr>
+            <w:tcW w:w="4682" w:type="dxa"/>
+            <w:vAlign w:val="center"/>
+          </w:tcPr>
+          <w:p>
+            <w:pPr>
+              <w:jc w:val="center"/>
+              <w:rPr>
+                <w:rFonts w:cstheme="minorHAnsi"/>
+                <w:color w:val="000000"/>
+                <w:sz w:val="24"/>
+                <w:szCs w:val="24"/>
+                <w:shd w:val="clear" w:color="auto" w:fill="FFFFFF"/>
+              </w:rPr>
+            </w:pPr>
+            <w:r>
+              <w:rPr>
+                <w:rFonts w:cstheme="minorHAnsi"/>
+                <w:color w:val="000000"/>
+                <w:sz w:val="24"/>
+                <w:szCs w:val="24"/>
+                <w:shd w:val="clear" w:color="auto" w:fill="FFFFFF"/>
+              </w:rPr>
+              <w:t xml:space="preserve">Cambio de horario </w:t>
+            </w:r>
+            <w:r>
+              <w:rPr>
+                <w:rFonts w:cstheme="minorHAnsi"/>
+                <w:color w:val="000000"/>
+                <w:sz w:val="24"/>
+                <w:szCs w:val="24"/>
+                <w:shd w:val="clear" w:color="auto" w:fill="FFFFFF"/>
+              </w:rPr>
+              <w:t>a un módulo BULL - SIAU</w:t>
+            </w:r>
+          </w:p>
+        </w:tc>
+        <w:tc>
+          <w:tcPr>
+            <w:tcW w:w="1406" w:type="dxa"/>
+            <w:vAlign w:val="center"/>
+          </w:tcPr>
+          <w:p>
+            <w:pPr>
+              <w:jc w:val="center"/>
+              <w:rPr>
+                <w:rFonts w:cstheme="minorHAnsi"/>
+                <w:sz w:val="24"/>
+                <w:szCs w:val="24"/>
+              </w:rPr>
+            </w:pPr>
+            <w:r>
+              <w:rPr>
+                <w:rFonts w:cstheme="minorHAnsi"/>
+                <w:sz w:val="24"/>
+                <w:szCs w:val="24"/>
+              </w:rPr>
+              <w:t xml:space="preserve">Proceso </w:t>
+            </w:r>
+          </w:p>
+        </w:tc>
+        <w:tc>
+          <w:tcPr>
+            <w:tcW w:w="1786" w:type="dxa"/>
+          </w:tcPr>
+          <w:p>
+            <w:pPr>
+              <w:jc w:val="center"/>
+              <w:rPr>
+                <w:rFonts w:cstheme="minorHAnsi"/>
+                <w:sz w:val="24"/>
+                <w:szCs w:val="24"/>
+              </w:rPr>
+            </w:pPr>
+            <w:r>
+              <w:rPr>
+                <w:rFonts w:cstheme="minorHAnsi"/>
+                <w:sz w:val="24"/>
+                <w:szCs w:val="24"/>
+              </w:rPr>
+              <w:t>REVISAR</w:t>
+            </w:r>
+            <w:r>
+              <w:rPr>
+                <w:rFonts w:cstheme="minorHAnsi"/>
+                <w:sz w:val="24"/>
+                <w:szCs w:val="24"/>
+              </w:rPr>
+              <w:t xml:space="preserve"> </w:t>
             </w:r>
           </w:p>
         </w:tc>
@@ -3325,6 +3462,7 @@
           <w:rFonts w:cstheme="minorHAnsi"/>
           <w:sz w:val="24"/>
           <w:szCs w:val="24"/>
+          <w:u w:val="single"/>
         </w:rPr>
       </w:pPr>
     </w:p>
@@ -3737,13 +3875,13 @@
     <w:name w:val="Normal"/>
     <w:qFormat/>
   </w:style>
-  <w:style w:type="character" w:default="1" w:styleId="DefaultParagraphFont">
+  <w:style w:type="character" w:default="1" w:styleId="Fuentedeprrafopredeter">
     <w:name w:val="Default Paragraph Font"/>
     <w:uiPriority w:val="1"/>
     <w:semiHidden/>
     <w:unhideWhenUsed/>
   </w:style>
-  <w:style w:type="table" w:default="1" w:styleId="TableNormal">
+  <w:style w:type="table" w:default="1" w:styleId="Tablanormal">
     <w:name w:val="Normal Table"/>
     <w:uiPriority w:val="99"/>
     <w:semiHidden/>
@@ -3758,15 +3896,15 @@
       </w:tblCellMar>
     </w:tblPr>
   </w:style>
-  <w:style w:type="numbering" w:default="1" w:styleId="NoList">
+  <w:style w:type="numbering" w:default="1" w:styleId="Sinlista">
     <w:name w:val="No List"/>
     <w:uiPriority w:val="99"/>
     <w:semiHidden/>
     <w:unhideWhenUsed/>
   </w:style>
-  <w:style w:type="table" w:styleId="TableGrid">
+  <w:style w:type="table" w:styleId="Tablaconcuadrcula">
     <w:name w:val="Table Grid"/>
-    <w:basedOn w:val="TableNormal"/>
+    <w:basedOn w:val="Tablanormal"/>
     <w:uiPriority w:val="39"/>
     <w:rsid w:val="00DC3094"/>
     <w:pPr>
@@ -3783,9 +3921,9 @@
       </w:tblBorders>
     </w:tblPr>
   </w:style>
-  <w:style w:type="character" w:styleId="CommentReference">
+  <w:style w:type="character" w:styleId="Refdecomentario">
     <w:name w:val="annotation reference"/>
-    <w:basedOn w:val="DefaultParagraphFont"/>
+    <w:basedOn w:val="Fuentedeprrafopredeter"/>
     <w:uiPriority w:val="99"/>
     <w:semiHidden/>
     <w:unhideWhenUsed/>
@@ -3795,10 +3933,10 @@
       <w:szCs w:val="16"/>
     </w:rPr>
   </w:style>
-  <w:style w:type="paragraph" w:styleId="CommentText">
+  <w:style w:type="paragraph" w:styleId="Textocomentario">
     <w:name w:val="annotation text"/>
     <w:basedOn w:val="Normal"/>
-    <w:link w:val="CommentTextChar"/>
+    <w:link w:val="TextocomentarioCar"/>
     <w:uiPriority w:val="99"/>
     <w:unhideWhenUsed/>
     <w:rsid w:val="00912CA4"/>
@@ -3810,10 +3948,10 @@
       <w:szCs w:val="20"/>
     </w:rPr>
   </w:style>
-  <w:style w:type="character" w:customStyle="1" w:styleId="CommentTextChar">
-    <w:name w:val="Comment Text Char"/>
-    <w:basedOn w:val="DefaultParagraphFont"/>
-    <w:link w:val="CommentText"/>
+  <w:style w:type="character" w:customStyle="1" w:styleId="TextocomentarioCar">
+    <w:name w:val="Texto comentario Car"/>
+    <w:basedOn w:val="Fuentedeprrafopredeter"/>
+    <w:link w:val="Textocomentario"/>
     <w:uiPriority w:val="99"/>
     <w:rsid w:val="00912CA4"/>
     <w:rPr>
@@ -3821,11 +3959,11 @@
       <w:szCs w:val="20"/>
     </w:rPr>
   </w:style>
-  <w:style w:type="paragraph" w:styleId="CommentSubject">
+  <w:style w:type="paragraph" w:styleId="Asuntodelcomentario">
     <w:name w:val="annotation subject"/>
-    <w:basedOn w:val="CommentText"/>
-    <w:next w:val="CommentText"/>
-    <w:link w:val="CommentSubjectChar"/>
+    <w:basedOn w:val="Textocomentario"/>
+    <w:next w:val="Textocomentario"/>
+    <w:link w:val="AsuntodelcomentarioCar"/>
     <w:uiPriority w:val="99"/>
     <w:semiHidden/>
     <w:unhideWhenUsed/>
@@ -3835,10 +3973,10 @@
       <w:bCs/>
     </w:rPr>
   </w:style>
-  <w:style w:type="character" w:customStyle="1" w:styleId="CommentSubjectChar">
-    <w:name w:val="Comment Subject Char"/>
-    <w:basedOn w:val="CommentTextChar"/>
-    <w:link w:val="CommentSubject"/>
+  <w:style w:type="character" w:customStyle="1" w:styleId="AsuntodelcomentarioCar">
+    <w:name w:val="Asunto del comentario Car"/>
+    <w:basedOn w:val="TextocomentarioCar"/>
+    <w:link w:val="Asuntodelcomentario"/>
     <w:uiPriority w:val="99"/>
     <w:semiHidden/>
     <w:rsid w:val="00912CA4"/>

</xml_diff>

<commit_message>
Requirements and Processes inventory updated
</commit_message>
<xml_diff>
--- a/docs/Procesos/AS-IS/Listado.docx
+++ b/docs/Procesos/AS-IS/Listado.docx
@@ -2684,7 +2684,7 @@
                 <w:sz w:val="24"/>
                 <w:szCs w:val="24"/>
               </w:rPr>
-              <w:t>REVISAR</w:t>
+              <w:t>SI</w:t>
             </w:r>
           </w:p>
         </w:tc>
@@ -3111,7 +3111,7 @@
                 <w:sz w:val="24"/>
                 <w:szCs w:val="24"/>
               </w:rPr>
-              <w:t>REVISAR</w:t>
+              <w:t>SI</w:t>
             </w:r>
           </w:p>
         </w:tc>
@@ -3212,7 +3212,7 @@
                 <w:sz w:val="24"/>
                 <w:szCs w:val="24"/>
               </w:rPr>
-              <w:t>REVISAR</w:t>
+              <w:t>SI</w:t>
             </w:r>
           </w:p>
         </w:tc>
@@ -3323,7 +3323,7 @@
                 <w:sz w:val="24"/>
                 <w:szCs w:val="24"/>
               </w:rPr>
-              <w:t>REVISAR</w:t>
+              <w:t>SI</w:t>
             </w:r>
             <w:r>
               <w:rPr>
@@ -3351,6 +3351,7 @@
                 <w:szCs w:val="24"/>
               </w:rPr>
             </w:pPr>
+            <w:bookmarkStart w:id="0" w:name="_Hlk195259376"/>
             <w:r>
               <w:rPr>
                 <w:rFonts w:cstheme="minorHAnsi"/>
@@ -3432,7 +3433,7 @@
                 <w:sz w:val="24"/>
                 <w:szCs w:val="24"/>
               </w:rPr>
-              <w:t>REVISAR</w:t>
+              <w:t>SI</w:t>
             </w:r>
             <w:r>
               <w:rPr>
@@ -3445,6 +3446,7 @@
           </w:p>
         </w:tc>
       </w:tr>
+      <w:bookmarkEnd w:id="0"/>
     </w:tbl>
     <w:p>
       <w:pPr>
@@ -4242,12 +4244,9 @@
 </file>
 
 <file path=customXml/item1.xml><?xml version="1.0" encoding="utf-8"?>
-<?mso-contentType ?>
-<FormTemplates xmlns="http://schemas.microsoft.com/sharepoint/v3/contenttype/forms">
-  <Display>DocumentLibraryForm</Display>
-  <Edit>DocumentLibraryForm</Edit>
-  <New>DocumentLibraryForm</New>
-</FormTemplates>
+<p:properties xmlns:p="http://schemas.microsoft.com/office/2006/metadata/properties" xmlns:xsi="http://www.w3.org/2001/XMLSchema-instance" xmlns:pc="http://schemas.microsoft.com/office/infopath/2007/PartnerControls">
+  <documentManagement/>
+</p:properties>
 </file>
 
 <file path=customXml/item2.xml><?xml version="1.0" encoding="utf-8"?>
@@ -4431,15 +4430,19 @@
 </file>
 
 <file path=customXml/item3.xml><?xml version="1.0" encoding="utf-8"?>
-<p:properties xmlns:p="http://schemas.microsoft.com/office/2006/metadata/properties" xmlns:xsi="http://www.w3.org/2001/XMLSchema-instance" xmlns:pc="http://schemas.microsoft.com/office/infopath/2007/PartnerControls">
-  <documentManagement/>
-</p:properties>
+<?mso-contentType ?>
+<FormTemplates xmlns="http://schemas.microsoft.com/sharepoint/v3/contenttype/forms">
+  <Display>DocumentLibraryForm</Display>
+  <Edit>DocumentLibraryForm</Edit>
+  <New>DocumentLibraryForm</New>
+</FormTemplates>
 </file>
 
 <file path=customXml/itemProps1.xml><?xml version="1.0" encoding="utf-8"?>
-<ds:datastoreItem xmlns:ds="http://schemas.openxmlformats.org/officeDocument/2006/customXml" ds:itemID="{3025DBC8-FD06-425B-A857-21010C53CF4A}">
+<ds:datastoreItem xmlns:ds="http://schemas.openxmlformats.org/officeDocument/2006/customXml" ds:itemID="{24243C04-10FC-4527-8709-35346D55C87A}">
   <ds:schemaRefs>
-    <ds:schemaRef ds:uri="http://schemas.microsoft.com/sharepoint/v3/contenttype/forms"/>
+    <ds:schemaRef ds:uri="http://schemas.microsoft.com/office/2006/metadata/properties"/>
+    <ds:schemaRef ds:uri="http://schemas.microsoft.com/office/infopath/2007/PartnerControls"/>
   </ds:schemaRefs>
 </ds:datastoreItem>
 </file>
@@ -4463,10 +4466,9 @@
 </file>
 
 <file path=customXml/itemProps3.xml><?xml version="1.0" encoding="utf-8"?>
-<ds:datastoreItem xmlns:ds="http://schemas.openxmlformats.org/officeDocument/2006/customXml" ds:itemID="{24243C04-10FC-4527-8709-35346D55C87A}">
+<ds:datastoreItem xmlns:ds="http://schemas.openxmlformats.org/officeDocument/2006/customXml" ds:itemID="{3025DBC8-FD06-425B-A857-21010C53CF4A}">
   <ds:schemaRefs>
-    <ds:schemaRef ds:uri="http://schemas.microsoft.com/office/2006/metadata/properties"/>
-    <ds:schemaRef ds:uri="http://schemas.microsoft.com/office/infopath/2007/PartnerControls"/>
+    <ds:schemaRef ds:uri="http://schemas.microsoft.com/sharepoint/v3/contenttype/forms"/>
   </ds:schemaRefs>
 </ds:datastoreItem>
 </file>
</xml_diff>